<commit_message>
Update Taller 3- JavierAmaya_CamilaCaraballo_LauraRivera.docx
</commit_message>
<xml_diff>
--- a/Documentos/Taller 3- JavierAmaya_CamilaCaraballo_LauraRivera.docx
+++ b/Documentos/Taller 3- JavierAmaya_CamilaCaraballo_LauraRivera.docx
@@ -604,61 +604,7 @@
           <w:sz w:val="24"/>
           <w:szCs w:val="24"/>
         </w:rPr>
-        <w:t>Usted forma parte de un equipo de análisis económico encargado de identificar patrones globales relacionados con el desarrollo sostenible. El equipo quiere analizar si el nivel de ingreso de los países se asocia con mayores emisiones de CO₂ per cápita, y para ello propone usar datos del Banco Mundial (</w:t>
-      </w:r>
-      <w:proofErr w:type="spellStart"/>
-      <w:r>
-        <w:rPr>
-          <w:rFonts w:ascii="Times New Roman" w:hAnsi="Times New Roman" w:cs="Times New Roman"/>
-          <w:sz w:val="24"/>
-          <w:szCs w:val="24"/>
-        </w:rPr>
-        <w:t>World</w:t>
-      </w:r>
-      <w:proofErr w:type="spellEnd"/>
-      <w:r>
-        <w:rPr>
-          <w:rFonts w:ascii="Times New Roman" w:hAnsi="Times New Roman" w:cs="Times New Roman"/>
-          <w:sz w:val="24"/>
-          <w:szCs w:val="24"/>
-        </w:rPr>
-        <w:t xml:space="preserve"> </w:t>
-      </w:r>
-      <w:proofErr w:type="spellStart"/>
-      <w:r>
-        <w:rPr>
-          <w:rFonts w:ascii="Times New Roman" w:hAnsi="Times New Roman" w:cs="Times New Roman"/>
-          <w:sz w:val="24"/>
-          <w:szCs w:val="24"/>
-        </w:rPr>
-        <w:t>Development</w:t>
-      </w:r>
-      <w:proofErr w:type="spellEnd"/>
-      <w:r>
-        <w:rPr>
-          <w:rFonts w:ascii="Times New Roman" w:hAnsi="Times New Roman" w:cs="Times New Roman"/>
-          <w:sz w:val="24"/>
-          <w:szCs w:val="24"/>
-        </w:rPr>
-        <w:t xml:space="preserve"> </w:t>
-      </w:r>
-      <w:proofErr w:type="spellStart"/>
-      <w:r>
-        <w:rPr>
-          <w:rFonts w:ascii="Times New Roman" w:hAnsi="Times New Roman" w:cs="Times New Roman"/>
-          <w:sz w:val="24"/>
-          <w:szCs w:val="24"/>
-        </w:rPr>
-        <w:t>Indicators</w:t>
-      </w:r>
-      <w:proofErr w:type="spellEnd"/>
-      <w:r>
-        <w:rPr>
-          <w:rFonts w:ascii="Times New Roman" w:hAnsi="Times New Roman" w:cs="Times New Roman"/>
-          <w:sz w:val="24"/>
-          <w:szCs w:val="24"/>
-        </w:rPr>
-        <w:t>) y aplicar pruebas de hipótesis que permitan evaluar si las diferencias observadas son estadísticamente significativas o producto del azar muestral.</w:t>
+        <w:t>Usted forma parte de un equipo de análisis económico encargado de identificar patrones globales relacionados con el desarrollo sostenible. El equipo quiere analizar si el nivel de ingreso de los países se asocia con mayores emisiones de CO₂ per cápita, y para ello propone usar datos del Banco Mundial (World Development Indicators) y aplicar pruebas de hipótesis que permitan evaluar si las diferencias observadas son estadísticamente significativas o producto del azar muestral.</w:t>
       </w:r>
     </w:p>
     <w:p>
@@ -840,79 +786,69 @@
           <w:sz w:val="24"/>
           <w:szCs w:val="24"/>
         </w:rPr>
-        <w:t>El impulso global hacia un mayor crecimiento económico ha estado históricamente acompañado por una intensificación en el uso de los recursos naturales, particularmente como insumos energéticos y productivos para la industria. Este patrón ha derivado en un incremento sostenido de las emisiones contaminantes, en especial de dióxido de carbono (CO₂), principal responsable del calentamiento global. La evidencia muestra que la mayor parte de estas emisiones proviene del consumo energético basado en combustibles fósiles, fuente predominante en la generación de energía a nivel mundial. En 2023, se estimó que cerca del 80 % de las emisiones históricas acumuladas de CO₂ derivadas de combustibles fósiles correspondían a los países del G20, siendo China, Estados Unidos y la Unión Europea los principales contribuyentes a dicha proporción (</w:t>
-      </w:r>
-      <w:proofErr w:type="spellStart"/>
-      <w:r>
-        <w:rPr>
-          <w:rFonts w:ascii="Times New Roman" w:hAnsi="Times New Roman" w:cs="Times New Roman"/>
-          <w:sz w:val="24"/>
-          <w:szCs w:val="24"/>
-        </w:rPr>
-        <w:t>United</w:t>
-      </w:r>
-      <w:proofErr w:type="spellEnd"/>
-      <w:r>
-        <w:rPr>
-          <w:rFonts w:ascii="Times New Roman" w:hAnsi="Times New Roman" w:cs="Times New Roman"/>
-          <w:sz w:val="24"/>
-          <w:szCs w:val="24"/>
-        </w:rPr>
-        <w:t xml:space="preserve"> </w:t>
-      </w:r>
-      <w:proofErr w:type="spellStart"/>
-      <w:r>
-        <w:rPr>
-          <w:rFonts w:ascii="Times New Roman" w:hAnsi="Times New Roman" w:cs="Times New Roman"/>
-          <w:sz w:val="24"/>
-          <w:szCs w:val="24"/>
-        </w:rPr>
-        <w:t>Nations</w:t>
-      </w:r>
-      <w:proofErr w:type="spellEnd"/>
-      <w:r>
-        <w:rPr>
-          <w:rFonts w:ascii="Times New Roman" w:hAnsi="Times New Roman" w:cs="Times New Roman"/>
-          <w:sz w:val="24"/>
-          <w:szCs w:val="24"/>
-        </w:rPr>
-        <w:t xml:space="preserve"> </w:t>
-      </w:r>
-      <w:proofErr w:type="spellStart"/>
-      <w:r>
-        <w:rPr>
-          <w:rFonts w:ascii="Times New Roman" w:hAnsi="Times New Roman" w:cs="Times New Roman"/>
-          <w:sz w:val="24"/>
-          <w:szCs w:val="24"/>
-        </w:rPr>
-        <w:t>Environment</w:t>
-      </w:r>
-      <w:proofErr w:type="spellEnd"/>
-      <w:r>
-        <w:rPr>
-          <w:rFonts w:ascii="Times New Roman" w:hAnsi="Times New Roman" w:cs="Times New Roman"/>
-          <w:sz w:val="24"/>
-          <w:szCs w:val="24"/>
-        </w:rPr>
-        <w:t xml:space="preserve"> </w:t>
-      </w:r>
-      <w:proofErr w:type="spellStart"/>
-      <w:r>
-        <w:rPr>
-          <w:rFonts w:ascii="Times New Roman" w:hAnsi="Times New Roman" w:cs="Times New Roman"/>
-          <w:sz w:val="24"/>
-          <w:szCs w:val="24"/>
-        </w:rPr>
-        <w:t>Programme</w:t>
-      </w:r>
-      <w:proofErr w:type="spellEnd"/>
-      <w:r>
-        <w:rPr>
-          <w:rFonts w:ascii="Times New Roman" w:hAnsi="Times New Roman" w:cs="Times New Roman"/>
-          <w:sz w:val="24"/>
-          <w:szCs w:val="24"/>
-        </w:rPr>
-        <w:t>, 2023).</w:t>
+        <w:t xml:space="preserve">El impulso global hacia un mayor crecimiento económico ha estado históricamente acompañado por una intensificación en el uso de los recursos naturales, particularmente como insumos energéticos y productivos para la industria. Este patrón ha derivado en un incremento sostenido de las emisiones contaminantes, en especial de dióxido de carbono (CO₂), principal responsable del calentamiento global. La evidencia muestra que la mayor parte de estas emisiones proviene del consumo energético basado en combustibles fósiles, fuente predominante en la generación de energía a nivel mundial. En 2023, se estimó que cerca del 80 % de las emisiones históricas acumuladas de CO₂ derivadas de combustibles fósiles correspondían a los países del G20, siendo China, Estados Unidos y la Unión Europea los principales contribuyentes a dicha proporción </w:t>
+      </w:r>
+      <w:sdt>
+        <w:sdtPr>
+          <w:rPr>
+            <w:rFonts w:ascii="Times New Roman" w:hAnsi="Times New Roman" w:cs="Times New Roman"/>
+            <w:sz w:val="24"/>
+            <w:szCs w:val="24"/>
+          </w:rPr>
+          <w:id w:val="2079941239"/>
+          <w:citation/>
+        </w:sdtPr>
+        <w:sdtContent>
+          <w:r>
+            <w:rPr>
+              <w:rFonts w:ascii="Times New Roman" w:hAnsi="Times New Roman" w:cs="Times New Roman"/>
+              <w:sz w:val="24"/>
+              <w:szCs w:val="24"/>
+            </w:rPr>
+            <w:fldChar w:fldCharType="begin"/>
+          </w:r>
+          <w:r>
+            <w:rPr>
+              <w:rFonts w:ascii="Times New Roman" w:hAnsi="Times New Roman" w:cs="Times New Roman"/>
+              <w:sz w:val="24"/>
+              <w:szCs w:val="24"/>
+            </w:rPr>
+            <w:instrText xml:space="preserve"> CITATION Uni23 \l 1033 </w:instrText>
+          </w:r>
+          <w:r>
+            <w:rPr>
+              <w:rFonts w:ascii="Times New Roman" w:hAnsi="Times New Roman" w:cs="Times New Roman"/>
+              <w:sz w:val="24"/>
+              <w:szCs w:val="24"/>
+            </w:rPr>
+            <w:fldChar w:fldCharType="separate"/>
+          </w:r>
+          <w:r>
+            <w:rPr>
+              <w:rFonts w:ascii="Times New Roman" w:hAnsi="Times New Roman" w:cs="Times New Roman"/>
+              <w:noProof/>
+              <w:sz w:val="24"/>
+              <w:szCs w:val="24"/>
+            </w:rPr>
+            <w:t>(United Nations Environment Programme, 2023)</w:t>
+          </w:r>
+          <w:r>
+            <w:rPr>
+              <w:rFonts w:ascii="Times New Roman" w:hAnsi="Times New Roman" w:cs="Times New Roman"/>
+              <w:sz w:val="24"/>
+              <w:szCs w:val="24"/>
+            </w:rPr>
+            <w:fldChar w:fldCharType="end"/>
+          </w:r>
+        </w:sdtContent>
+      </w:sdt>
+      <w:r>
+        <w:rPr>
+          <w:rFonts w:ascii="Times New Roman" w:hAnsi="Times New Roman" w:cs="Times New Roman"/>
+          <w:sz w:val="24"/>
+          <w:szCs w:val="24"/>
+        </w:rPr>
+        <w:t>.</w:t>
       </w:r>
     </w:p>
     <w:p>
@@ -942,43 +878,139 @@
           <w:sz w:val="24"/>
           <w:szCs w:val="24"/>
         </w:rPr>
-        <w:t>En el marco de las conferencias y debates de alto nivel promovidos por diversos organismos multilaterales que han situado el cambio climático en el centro de la agenda global, la investigación académica ha buscado comprender la relación entre las emisiones de carbono y el crecimiento económico. Este interés no se limita a establecer una mera correlación, sino a identificar y analizar los mecanismos a través de los cuales dicha relación se manifiesta (</w:t>
-      </w:r>
-      <w:proofErr w:type="spellStart"/>
-      <w:r>
-        <w:rPr>
-          <w:rFonts w:ascii="Times New Roman" w:hAnsi="Times New Roman" w:cs="Times New Roman"/>
-          <w:sz w:val="24"/>
-          <w:szCs w:val="24"/>
-        </w:rPr>
-        <w:t>Monasterolo</w:t>
-      </w:r>
-      <w:proofErr w:type="spellEnd"/>
-      <w:r>
-        <w:rPr>
-          <w:rFonts w:ascii="Times New Roman" w:hAnsi="Times New Roman" w:cs="Times New Roman"/>
-          <w:sz w:val="24"/>
-          <w:szCs w:val="24"/>
-        </w:rPr>
-        <w:t xml:space="preserve"> et al., 2019). En esta línea, una parte importante de la literatura se ha concentrado en el estudio de la Curva Ambiental de Kuznets (</w:t>
-      </w:r>
-      <w:proofErr w:type="spellStart"/>
-      <w:r>
-        <w:rPr>
-          <w:rFonts w:ascii="Times New Roman" w:hAnsi="Times New Roman" w:cs="Times New Roman"/>
-          <w:sz w:val="24"/>
-          <w:szCs w:val="24"/>
-        </w:rPr>
-        <w:t>Environmental</w:t>
-      </w:r>
-      <w:proofErr w:type="spellEnd"/>
-      <w:r>
-        <w:rPr>
-          <w:rFonts w:ascii="Times New Roman" w:hAnsi="Times New Roman" w:cs="Times New Roman"/>
-          <w:sz w:val="24"/>
-          <w:szCs w:val="24"/>
-        </w:rPr>
-        <w:t xml:space="preserve"> Kuznets Curve, EKC), la cual propone un vínculo entre el crecimiento económico y el deterioro ambiental. Esta formulación se deriva de la curva original de Kuznets (1955), que examinaba la relación entre el ingreso per cápita y la desigualdad en el proceso de desarrollo económico.</w:t>
+        <w:t xml:space="preserve">En el marco de las conferencias y debates de alto nivel promovidos por diversos organismos multilaterales que han situado el cambio climático en el centro de la agenda global, la investigación académica ha buscado comprender la relación entre las emisiones de carbono y el crecimiento económico. Este interés no se limita a establecer una mera correlación, sino a identificar y analizar los mecanismos a través de los cuales dicha relación se manifiesta </w:t>
+      </w:r>
+      <w:sdt>
+        <w:sdtPr>
+          <w:rPr>
+            <w:rFonts w:ascii="Times New Roman" w:hAnsi="Times New Roman" w:cs="Times New Roman"/>
+            <w:sz w:val="24"/>
+            <w:szCs w:val="24"/>
+          </w:rPr>
+          <w:id w:val="1658180094"/>
+          <w:citation/>
+        </w:sdtPr>
+        <w:sdtContent>
+          <w:r>
+            <w:rPr>
+              <w:rFonts w:ascii="Times New Roman" w:hAnsi="Times New Roman" w:cs="Times New Roman"/>
+              <w:sz w:val="24"/>
+              <w:szCs w:val="24"/>
+            </w:rPr>
+            <w:fldChar w:fldCharType="begin"/>
+          </w:r>
+          <w:r>
+            <w:rPr>
+              <w:rFonts w:ascii="Times New Roman" w:hAnsi="Times New Roman" w:cs="Times New Roman"/>
+              <w:sz w:val="24"/>
+              <w:szCs w:val="24"/>
+            </w:rPr>
+            <w:instrText xml:space="preserve"> CITATION Mon19 \l 1033 </w:instrText>
+          </w:r>
+          <w:r>
+            <w:rPr>
+              <w:rFonts w:ascii="Times New Roman" w:hAnsi="Times New Roman" w:cs="Times New Roman"/>
+              <w:sz w:val="24"/>
+              <w:szCs w:val="24"/>
+            </w:rPr>
+            <w:fldChar w:fldCharType="separate"/>
+          </w:r>
+          <w:r>
+            <w:rPr>
+              <w:rFonts w:ascii="Times New Roman" w:hAnsi="Times New Roman" w:cs="Times New Roman"/>
+              <w:noProof/>
+              <w:sz w:val="24"/>
+              <w:szCs w:val="24"/>
+            </w:rPr>
+            <w:t>(Monasterolo, Roventini , &amp; Foxon, 2019)</w:t>
+          </w:r>
+          <w:r>
+            <w:rPr>
+              <w:rFonts w:ascii="Times New Roman" w:hAnsi="Times New Roman" w:cs="Times New Roman"/>
+              <w:sz w:val="24"/>
+              <w:szCs w:val="24"/>
+            </w:rPr>
+            <w:fldChar w:fldCharType="end"/>
+          </w:r>
+        </w:sdtContent>
+      </w:sdt>
+      <w:r>
+        <w:rPr>
+          <w:rFonts w:ascii="Times New Roman" w:hAnsi="Times New Roman" w:cs="Times New Roman"/>
+          <w:sz w:val="24"/>
+          <w:szCs w:val="24"/>
+        </w:rPr>
+        <w:t xml:space="preserve">. </w:t>
+      </w:r>
+      <w:r>
+        <w:rPr>
+          <w:rFonts w:ascii="Times New Roman" w:hAnsi="Times New Roman" w:cs="Times New Roman"/>
+          <w:sz w:val="24"/>
+          <w:szCs w:val="24"/>
+        </w:rPr>
+        <w:t xml:space="preserve">En esta línea, una parte importante de la literatura se ha concentrado en el estudio de la Curva Ambiental de Kuznets (Environmental Kuznets Curve, EKC), la cual propone un vínculo entre el crecimiento económico y el deterioro ambiental. Esta formulación se deriva de la curva original de </w:t>
+      </w:r>
+      <w:sdt>
+        <w:sdtPr>
+          <w:rPr>
+            <w:rFonts w:ascii="Times New Roman" w:hAnsi="Times New Roman" w:cs="Times New Roman"/>
+            <w:sz w:val="24"/>
+            <w:szCs w:val="24"/>
+          </w:rPr>
+          <w:id w:val="-1831514131"/>
+          <w:citation/>
+        </w:sdtPr>
+        <w:sdtContent>
+          <w:r>
+            <w:rPr>
+              <w:rFonts w:ascii="Times New Roman" w:hAnsi="Times New Roman" w:cs="Times New Roman"/>
+              <w:sz w:val="24"/>
+              <w:szCs w:val="24"/>
+            </w:rPr>
+            <w:fldChar w:fldCharType="begin"/>
+          </w:r>
+          <w:r>
+            <w:rPr>
+              <w:rFonts w:ascii="Times New Roman" w:hAnsi="Times New Roman" w:cs="Times New Roman"/>
+              <w:sz w:val="24"/>
+              <w:szCs w:val="24"/>
+            </w:rPr>
+            <w:instrText xml:space="preserve"> CITATION Kuz55 \l 1033 </w:instrText>
+          </w:r>
+          <w:r>
+            <w:rPr>
+              <w:rFonts w:ascii="Times New Roman" w:hAnsi="Times New Roman" w:cs="Times New Roman"/>
+              <w:sz w:val="24"/>
+              <w:szCs w:val="24"/>
+            </w:rPr>
+            <w:fldChar w:fldCharType="separate"/>
+          </w:r>
+          <w:r>
+            <w:rPr>
+              <w:rFonts w:ascii="Times New Roman" w:hAnsi="Times New Roman" w:cs="Times New Roman"/>
+              <w:noProof/>
+              <w:sz w:val="24"/>
+              <w:szCs w:val="24"/>
+            </w:rPr>
+            <w:t>(Kuznets, 1955)</w:t>
+          </w:r>
+          <w:r>
+            <w:rPr>
+              <w:rFonts w:ascii="Times New Roman" w:hAnsi="Times New Roman" w:cs="Times New Roman"/>
+              <w:sz w:val="24"/>
+              <w:szCs w:val="24"/>
+            </w:rPr>
+            <w:fldChar w:fldCharType="end"/>
+          </w:r>
+        </w:sdtContent>
+      </w:sdt>
+      <w:r>
+        <w:rPr>
+          <w:rFonts w:ascii="Times New Roman" w:hAnsi="Times New Roman" w:cs="Times New Roman"/>
+          <w:sz w:val="24"/>
+          <w:szCs w:val="24"/>
+        </w:rPr>
+        <w:t>, que examinaba la relación entre el ingreso per cápita y la desigualdad en el proceso de desarrollo económico.</w:t>
       </w:r>
     </w:p>
     <w:p>
@@ -1016,26 +1048,62 @@
           <w:sz w:val="24"/>
           <w:szCs w:val="24"/>
         </w:rPr>
-        <w:t xml:space="preserve"> (</w:t>
-      </w:r>
-      <w:proofErr w:type="spellStart"/>
-      <w:r>
-        <w:rPr>
-          <w:rFonts w:ascii="Times New Roman" w:hAnsi="Times New Roman" w:cs="Times New Roman"/>
-          <w:sz w:val="24"/>
-          <w:szCs w:val="24"/>
-        </w:rPr>
-        <w:t>Mitic</w:t>
-      </w:r>
-      <w:proofErr w:type="spellEnd"/>
-      <w:r>
-        <w:rPr>
-          <w:rFonts w:ascii="Times New Roman" w:hAnsi="Times New Roman" w:cs="Times New Roman"/>
-          <w:sz w:val="24"/>
-          <w:szCs w:val="24"/>
-        </w:rPr>
-        <w:t xml:space="preserve"> et al, 2023)</w:t>
-      </w:r>
+        <w:t xml:space="preserve"> </w:t>
+      </w:r>
+      <w:sdt>
+        <w:sdtPr>
+          <w:rPr>
+            <w:rFonts w:ascii="Times New Roman" w:hAnsi="Times New Roman" w:cs="Times New Roman"/>
+            <w:sz w:val="24"/>
+            <w:szCs w:val="24"/>
+          </w:rPr>
+          <w:id w:val="2133205839"/>
+          <w:citation/>
+        </w:sdtPr>
+        <w:sdtContent>
+          <w:r>
+            <w:rPr>
+              <w:rFonts w:ascii="Times New Roman" w:hAnsi="Times New Roman" w:cs="Times New Roman"/>
+              <w:sz w:val="24"/>
+              <w:szCs w:val="24"/>
+            </w:rPr>
+            <w:fldChar w:fldCharType="begin"/>
+          </w:r>
+          <w:r>
+            <w:rPr>
+              <w:rFonts w:ascii="Times New Roman" w:hAnsi="Times New Roman" w:cs="Times New Roman"/>
+              <w:sz w:val="24"/>
+              <w:szCs w:val="24"/>
+            </w:rPr>
+            <w:instrText xml:space="preserve"> CITATION Mit23 \l 1033 </w:instrText>
+          </w:r>
+          <w:r>
+            <w:rPr>
+              <w:rFonts w:ascii="Times New Roman" w:hAnsi="Times New Roman" w:cs="Times New Roman"/>
+              <w:sz w:val="24"/>
+              <w:szCs w:val="24"/>
+            </w:rPr>
+            <w:fldChar w:fldCharType="separate"/>
+          </w:r>
+          <w:r>
+            <w:rPr>
+              <w:rFonts w:ascii="Times New Roman" w:hAnsi="Times New Roman" w:cs="Times New Roman"/>
+              <w:noProof/>
+              <w:sz w:val="24"/>
+              <w:szCs w:val="24"/>
+            </w:rPr>
+            <w:t>(Mitic, Fedajev, Radulescu, &amp; Rehman, 2023)</w:t>
+          </w:r>
+          <w:r>
+            <w:rPr>
+              <w:rFonts w:ascii="Times New Roman" w:hAnsi="Times New Roman" w:cs="Times New Roman"/>
+              <w:sz w:val="24"/>
+              <w:szCs w:val="24"/>
+            </w:rPr>
+            <w:fldChar w:fldCharType="end"/>
+          </w:r>
+        </w:sdtContent>
+      </w:sdt>
     </w:p>
     <w:p>
       <w:pPr>
@@ -1064,25 +1132,78 @@
           <w:sz w:val="24"/>
           <w:szCs w:val="24"/>
         </w:rPr>
-        <w:t>Desde otra perspectiva, algunos análisis vinculan el nivel de ingreso con el consumo energético, señalando que este se explica principalmente por el uso de combustibles fósiles. Aunque la justificación causal de este vínculo no siempre es concluyente, dichos estudios ofrecen indicios sobre los canales a través de los cuales el crecimiento económico afecta las emisiones. De forma complementaria, investigaciones más recientes han incorporado variables adicionales como la apertura comercial, la urbanización, el consumo de energías renovables e incluso la inversión extranjera directa, con el fin de capturar la complejidad del fenómeno (</w:t>
-      </w:r>
-      <w:proofErr w:type="spellStart"/>
-      <w:r>
-        <w:rPr>
-          <w:rFonts w:ascii="Times New Roman" w:hAnsi="Times New Roman" w:cs="Times New Roman"/>
-          <w:sz w:val="24"/>
-          <w:szCs w:val="24"/>
-        </w:rPr>
-        <w:t>Kasman</w:t>
-      </w:r>
-      <w:proofErr w:type="spellEnd"/>
-      <w:r>
-        <w:rPr>
-          <w:rFonts w:ascii="Times New Roman" w:hAnsi="Times New Roman" w:cs="Times New Roman"/>
-          <w:sz w:val="24"/>
-          <w:szCs w:val="24"/>
-        </w:rPr>
-        <w:t xml:space="preserve"> &amp; Selman, 2015).</w:t>
+        <w:t xml:space="preserve">Desde otra perspectiva, algunos análisis vinculan el nivel de ingreso con el consumo energético, señalando que este se explica principalmente por el uso de combustibles fósiles. Aunque la justificación causal de este vínculo no siempre es concluyente, dichos estudios ofrecen indicios sobre los canales a través de los cuales el crecimiento económico afecta las emisiones. De forma complementaria, investigaciones más recientes han incorporado variables adicionales como la apertura comercial, la </w:t>
+      </w:r>
+      <w:r>
+        <w:rPr>
+          <w:rFonts w:ascii="Times New Roman" w:hAnsi="Times New Roman" w:cs="Times New Roman"/>
+          <w:sz w:val="24"/>
+          <w:szCs w:val="24"/>
+        </w:rPr>
+        <w:lastRenderedPageBreak/>
+        <w:t xml:space="preserve">urbanización, el consumo de energías renovables e incluso la inversión extranjera directa, con el fin de capturar la complejidad del fenómeno </w:t>
+      </w:r>
+      <w:sdt>
+        <w:sdtPr>
+          <w:rPr>
+            <w:rFonts w:ascii="Times New Roman" w:hAnsi="Times New Roman" w:cs="Times New Roman"/>
+            <w:sz w:val="24"/>
+            <w:szCs w:val="24"/>
+          </w:rPr>
+          <w:id w:val="-926186307"/>
+          <w:citation/>
+        </w:sdtPr>
+        <w:sdtContent>
+          <w:r>
+            <w:rPr>
+              <w:rFonts w:ascii="Times New Roman" w:hAnsi="Times New Roman" w:cs="Times New Roman"/>
+              <w:sz w:val="24"/>
+              <w:szCs w:val="24"/>
+            </w:rPr>
+            <w:fldChar w:fldCharType="begin"/>
+          </w:r>
+          <w:r>
+            <w:rPr>
+              <w:rFonts w:ascii="Times New Roman" w:hAnsi="Times New Roman" w:cs="Times New Roman"/>
+              <w:sz w:val="24"/>
+              <w:szCs w:val="24"/>
+            </w:rPr>
+            <w:instrText xml:space="preserve"> CITATION Kas15 \l 1033 </w:instrText>
+          </w:r>
+          <w:r>
+            <w:rPr>
+              <w:rFonts w:ascii="Times New Roman" w:hAnsi="Times New Roman" w:cs="Times New Roman"/>
+              <w:sz w:val="24"/>
+              <w:szCs w:val="24"/>
+            </w:rPr>
+            <w:fldChar w:fldCharType="separate"/>
+          </w:r>
+          <w:r>
+            <w:rPr>
+              <w:rFonts w:ascii="Times New Roman" w:hAnsi="Times New Roman" w:cs="Times New Roman"/>
+              <w:noProof/>
+              <w:sz w:val="24"/>
+              <w:szCs w:val="24"/>
+            </w:rPr>
+            <w:t>(Kasman &amp; Selman, 2015)</w:t>
+          </w:r>
+          <w:r>
+            <w:rPr>
+              <w:rFonts w:ascii="Times New Roman" w:hAnsi="Times New Roman" w:cs="Times New Roman"/>
+              <w:sz w:val="24"/>
+              <w:szCs w:val="24"/>
+            </w:rPr>
+            <w:fldChar w:fldCharType="end"/>
+          </w:r>
+        </w:sdtContent>
+      </w:sdt>
+      <w:r>
+        <w:rPr>
+          <w:rFonts w:ascii="Times New Roman" w:hAnsi="Times New Roman" w:cs="Times New Roman"/>
+          <w:sz w:val="24"/>
+          <w:szCs w:val="24"/>
+        </w:rPr>
+        <w:t>.</w:t>
       </w:r>
     </w:p>
     <w:p>
@@ -1095,31 +1216,6 @@
           <w:szCs w:val="24"/>
         </w:rPr>
       </w:pPr>
-      <w:r>
-        <w:rPr>
-          <w:rFonts w:ascii="Times New Roman" w:hAnsi="Times New Roman" w:cs="Times New Roman"/>
-          <w:sz w:val="24"/>
-          <w:szCs w:val="24"/>
-        </w:rPr>
-        <w:lastRenderedPageBreak/>
-        <w:t xml:space="preserve">Sin embargo, como se ha señalado, aunque existe una literatura amplia que explora diversas variables capaces de explicar la relación entre ingreso y emisiones, persiste el interés en determinar si las diferencias observadas entre países son estadísticamente significativas. En esta línea, Ritchie (2023) presenta un análisis interactivo que relaciona los promedios de ingreso per cápita y emisiones de CO₂ por país, mostrando tendencias empíricas </w:t>
-      </w:r>
-      <w:r>
-        <w:rPr>
-          <w:rFonts w:ascii="Times New Roman" w:hAnsi="Times New Roman" w:cs="Times New Roman"/>
-          <w:sz w:val="24"/>
-          <w:szCs w:val="24"/>
-        </w:rPr>
-        <w:t>claras,</w:t>
-      </w:r>
-      <w:r>
-        <w:rPr>
-          <w:rFonts w:ascii="Times New Roman" w:hAnsi="Times New Roman" w:cs="Times New Roman"/>
-          <w:sz w:val="24"/>
-          <w:szCs w:val="24"/>
-        </w:rPr>
-        <w:t xml:space="preserve"> pero sin una validación estadística formal. </w:t>
-      </w:r>
     </w:p>
     <w:p>
       <w:pPr>
@@ -1131,6 +1227,100 @@
           <w:szCs w:val="24"/>
         </w:rPr>
       </w:pPr>
+      <w:r>
+        <w:rPr>
+          <w:rFonts w:ascii="Times New Roman" w:hAnsi="Times New Roman" w:cs="Times New Roman"/>
+          <w:sz w:val="24"/>
+          <w:szCs w:val="24"/>
+        </w:rPr>
+        <w:t xml:space="preserve">Sin embargo, como se ha señalado, aunque existe una literatura amplia que explora diversas variables capaces de explicar la relación entre ingreso y emisiones, persiste el interés en determinar si las diferencias observadas entre países son estadísticamente significativas. En esta línea, </w:t>
+      </w:r>
+      <w:sdt>
+        <w:sdtPr>
+          <w:rPr>
+            <w:rFonts w:ascii="Times New Roman" w:hAnsi="Times New Roman" w:cs="Times New Roman"/>
+            <w:sz w:val="24"/>
+            <w:szCs w:val="24"/>
+          </w:rPr>
+          <w:id w:val="1349217133"/>
+          <w:citation/>
+        </w:sdtPr>
+        <w:sdtContent>
+          <w:r>
+            <w:rPr>
+              <w:rFonts w:ascii="Times New Roman" w:hAnsi="Times New Roman" w:cs="Times New Roman"/>
+              <w:sz w:val="24"/>
+              <w:szCs w:val="24"/>
+            </w:rPr>
+            <w:fldChar w:fldCharType="begin"/>
+          </w:r>
+          <w:r>
+            <w:rPr>
+              <w:rFonts w:ascii="Times New Roman" w:hAnsi="Times New Roman" w:cs="Times New Roman"/>
+              <w:sz w:val="24"/>
+              <w:szCs w:val="24"/>
+            </w:rPr>
+            <w:instrText xml:space="preserve"> CITATION Rit23 \l 1033 </w:instrText>
+          </w:r>
+          <w:r>
+            <w:rPr>
+              <w:rFonts w:ascii="Times New Roman" w:hAnsi="Times New Roman" w:cs="Times New Roman"/>
+              <w:sz w:val="24"/>
+              <w:szCs w:val="24"/>
+            </w:rPr>
+            <w:fldChar w:fldCharType="separate"/>
+          </w:r>
+          <w:r>
+            <w:rPr>
+              <w:rFonts w:ascii="Times New Roman" w:hAnsi="Times New Roman" w:cs="Times New Roman"/>
+              <w:noProof/>
+              <w:sz w:val="24"/>
+              <w:szCs w:val="24"/>
+            </w:rPr>
+            <w:t>(Ritchie, 2023)</w:t>
+          </w:r>
+          <w:r>
+            <w:rPr>
+              <w:rFonts w:ascii="Times New Roman" w:hAnsi="Times New Roman" w:cs="Times New Roman"/>
+              <w:sz w:val="24"/>
+              <w:szCs w:val="24"/>
+            </w:rPr>
+            <w:fldChar w:fldCharType="end"/>
+          </w:r>
+        </w:sdtContent>
+      </w:sdt>
+      <w:r>
+        <w:rPr>
+          <w:rFonts w:ascii="Times New Roman" w:hAnsi="Times New Roman" w:cs="Times New Roman"/>
+          <w:sz w:val="24"/>
+          <w:szCs w:val="24"/>
+        </w:rPr>
+        <w:t xml:space="preserve"> </w:t>
+      </w:r>
+      <w:r>
+        <w:rPr>
+          <w:rFonts w:ascii="Times New Roman" w:hAnsi="Times New Roman" w:cs="Times New Roman"/>
+          <w:sz w:val="24"/>
+          <w:szCs w:val="24"/>
+        </w:rPr>
+        <w:t xml:space="preserve">presenta un análisis interactivo que relaciona los promedios de ingreso per cápita y emisiones de CO₂ por país, mostrando tendencias empíricas </w:t>
+      </w:r>
+      <w:r>
+        <w:rPr>
+          <w:rFonts w:ascii="Times New Roman" w:hAnsi="Times New Roman" w:cs="Times New Roman"/>
+          <w:sz w:val="24"/>
+          <w:szCs w:val="24"/>
+        </w:rPr>
+        <w:t>claras,</w:t>
+      </w:r>
+      <w:r>
+        <w:rPr>
+          <w:rFonts w:ascii="Times New Roman" w:hAnsi="Times New Roman" w:cs="Times New Roman"/>
+          <w:sz w:val="24"/>
+          <w:szCs w:val="24"/>
+        </w:rPr>
+        <w:t xml:space="preserve"> pero sin una validación estadística formal. </w:t>
+      </w:r>
     </w:p>
     <w:p>
       <w:pPr>
@@ -1142,14 +1332,6 @@
           <w:szCs w:val="24"/>
         </w:rPr>
       </w:pPr>
-      <w:r>
-        <w:rPr>
-          <w:rFonts w:ascii="Times New Roman" w:hAnsi="Times New Roman" w:cs="Times New Roman"/>
-          <w:sz w:val="24"/>
-          <w:szCs w:val="24"/>
-        </w:rPr>
-        <w:t xml:space="preserve">Esto sugiere la necesidad de realizar un ejercicio que evalúe si las diferencias entre grupos de ingreso y niveles de emisiones son producto del azar o de un patrón sistemático. Tal aproximación permite además considerar factores estructurales que pueden distorsionar la relación, como el hecho de que no todos los países de altos ingresos presentan la misma composición productiva, o que algunos han adoptado en la última década fuentes de energía renovable que revierten parcialmente esta tendencia. Asimismo, las regulaciones ambientales más estrictas, la heterogeneidad institucional y los cambios estructurales hacia economías basadas en servicios también influyen en el comportamiento de las emisiones (Dong et al., 2018). </w:t>
-      </w:r>
     </w:p>
     <w:p>
       <w:pPr>
@@ -1161,6 +1343,84 @@
           <w:szCs w:val="24"/>
         </w:rPr>
       </w:pPr>
+      <w:r>
+        <w:rPr>
+          <w:rFonts w:ascii="Times New Roman" w:hAnsi="Times New Roman" w:cs="Times New Roman"/>
+          <w:sz w:val="24"/>
+          <w:szCs w:val="24"/>
+        </w:rPr>
+        <w:t xml:space="preserve">Esto sugiere la necesidad de realizar un ejercicio que evalúe si las diferencias entre grupos de ingreso y niveles de emisiones son producto del azar o de un patrón sistemático. Tal aproximación permite además considerar factores estructurales que pueden distorsionar la relación, como el hecho de que no todos los países de altos ingresos presentan la misma composición productiva, o que algunos han adoptado en la última década fuentes de energía renovable que revierten parcialmente esta tendencia. Asimismo, las regulaciones ambientales más estrictas, la heterogeneidad institucional y los cambios estructurales hacia economías basadas en servicios también influyen en el comportamiento de las emisiones </w:t>
+      </w:r>
+      <w:sdt>
+        <w:sdtPr>
+          <w:rPr>
+            <w:rFonts w:ascii="Times New Roman" w:hAnsi="Times New Roman" w:cs="Times New Roman"/>
+            <w:sz w:val="24"/>
+            <w:szCs w:val="24"/>
+          </w:rPr>
+          <w:id w:val="1762563554"/>
+          <w:citation/>
+        </w:sdtPr>
+        <w:sdtContent>
+          <w:r>
+            <w:rPr>
+              <w:rFonts w:ascii="Times New Roman" w:hAnsi="Times New Roman" w:cs="Times New Roman"/>
+              <w:sz w:val="24"/>
+              <w:szCs w:val="24"/>
+            </w:rPr>
+            <w:fldChar w:fldCharType="begin"/>
+          </w:r>
+          <w:r>
+            <w:rPr>
+              <w:rFonts w:ascii="Times New Roman" w:hAnsi="Times New Roman" w:cs="Times New Roman"/>
+              <w:sz w:val="24"/>
+              <w:szCs w:val="24"/>
+            </w:rPr>
+            <w:instrText xml:space="preserve"> CITATION Don18 \l 1033 </w:instrText>
+          </w:r>
+          <w:r>
+            <w:rPr>
+              <w:rFonts w:ascii="Times New Roman" w:hAnsi="Times New Roman" w:cs="Times New Roman"/>
+              <w:sz w:val="24"/>
+              <w:szCs w:val="24"/>
+            </w:rPr>
+            <w:fldChar w:fldCharType="separate"/>
+          </w:r>
+          <w:r>
+            <w:rPr>
+              <w:rFonts w:ascii="Times New Roman" w:hAnsi="Times New Roman" w:cs="Times New Roman"/>
+              <w:noProof/>
+              <w:sz w:val="24"/>
+              <w:szCs w:val="24"/>
+            </w:rPr>
+            <w:t>(Dong, et al., 2018)</w:t>
+          </w:r>
+          <w:r>
+            <w:rPr>
+              <w:rFonts w:ascii="Times New Roman" w:hAnsi="Times New Roman" w:cs="Times New Roman"/>
+              <w:sz w:val="24"/>
+              <w:szCs w:val="24"/>
+            </w:rPr>
+            <w:fldChar w:fldCharType="end"/>
+          </w:r>
+        </w:sdtContent>
+      </w:sdt>
+      <w:r>
+        <w:rPr>
+          <w:rFonts w:ascii="Times New Roman" w:hAnsi="Times New Roman" w:cs="Times New Roman"/>
+          <w:sz w:val="24"/>
+          <w:szCs w:val="24"/>
+        </w:rPr>
+        <w:t>.</w:t>
+      </w:r>
+      <w:r>
+        <w:rPr>
+          <w:rFonts w:ascii="Times New Roman" w:hAnsi="Times New Roman" w:cs="Times New Roman"/>
+          <w:sz w:val="24"/>
+          <w:szCs w:val="24"/>
+        </w:rPr>
+        <w:t xml:space="preserve"> </w:t>
+      </w:r>
     </w:p>
     <w:p>
       <w:pPr>
@@ -1172,14 +1432,6 @@
           <w:szCs w:val="24"/>
         </w:rPr>
       </w:pPr>
-      <w:r>
-        <w:rPr>
-          <w:rFonts w:ascii="Times New Roman" w:hAnsi="Times New Roman" w:cs="Times New Roman"/>
-          <w:sz w:val="24"/>
-          <w:szCs w:val="24"/>
-        </w:rPr>
-        <w:t>Por estas razones, este estudio propone estimar si existen diferencias estadísticamente significativas en las emisiones de CO₂ per cápita según el nivel de ingreso de los países, contribuyendo así a la comprensión empírica del vínculo entre desarrollo económico y sostenibilidad ambiental.</w:t>
-      </w:r>
     </w:p>
     <w:p>
       <w:pPr>
@@ -1191,6 +1443,14 @@
           <w:szCs w:val="24"/>
         </w:rPr>
       </w:pPr>
+      <w:r>
+        <w:rPr>
+          <w:rFonts w:ascii="Times New Roman" w:hAnsi="Times New Roman" w:cs="Times New Roman"/>
+          <w:sz w:val="24"/>
+          <w:szCs w:val="24"/>
+        </w:rPr>
+        <w:t>Por estas razones, este estudio propone estimar si existen diferencias estadísticamente significativas en las emisiones de CO₂ per cápita según el nivel de ingreso de los países, contribuyendo así a la comprensión empírica del vínculo entre desarrollo económico y sostenibilidad ambiental.</w:t>
+      </w:r>
     </w:p>
     <w:p>
       <w:pPr>
@@ -1198,6 +1458,17 @@
         <w:jc w:val="both"/>
         <w:rPr>
           <w:rFonts w:ascii="Times New Roman" w:hAnsi="Times New Roman" w:cs="Times New Roman"/>
+          <w:sz w:val="24"/>
+          <w:szCs w:val="24"/>
+        </w:rPr>
+      </w:pPr>
+    </w:p>
+    <w:p>
+      <w:pPr>
+        <w:spacing w:after="0" w:line="276" w:lineRule="auto"/>
+        <w:jc w:val="both"/>
+        <w:rPr>
+          <w:rFonts w:ascii="Times New Roman" w:hAnsi="Times New Roman" w:cs="Times New Roman"/>
           <w:b/>
           <w:bCs/>
           <w:sz w:val="24"/>
@@ -1328,39 +1599,6 @@
         </w:rPr>
         <w:t xml:space="preserve">, considerando el sesgo que tiene la distribución de esta variable. </w:t>
       </w:r>
-    </w:p>
-    <w:p>
-      <w:pPr>
-        <w:spacing w:after="0" w:line="276" w:lineRule="auto"/>
-        <w:jc w:val="both"/>
-        <w:rPr>
-          <w:rFonts w:ascii="Times New Roman" w:hAnsi="Times New Roman" w:cs="Times New Roman"/>
-          <w:sz w:val="24"/>
-          <w:szCs w:val="24"/>
-        </w:rPr>
-      </w:pPr>
-    </w:p>
-    <w:p>
-      <w:pPr>
-        <w:spacing w:after="0" w:line="276" w:lineRule="auto"/>
-        <w:jc w:val="both"/>
-        <w:rPr>
-          <w:rFonts w:ascii="Times New Roman" w:hAnsi="Times New Roman" w:cs="Times New Roman"/>
-          <w:sz w:val="24"/>
-          <w:szCs w:val="24"/>
-        </w:rPr>
-      </w:pPr>
-    </w:p>
-    <w:p>
-      <w:pPr>
-        <w:spacing w:after="0" w:line="276" w:lineRule="auto"/>
-        <w:jc w:val="both"/>
-        <w:rPr>
-          <w:rFonts w:ascii="Times New Roman" w:hAnsi="Times New Roman" w:cs="Times New Roman"/>
-          <w:sz w:val="24"/>
-          <w:szCs w:val="24"/>
-        </w:rPr>
-      </w:pPr>
     </w:p>
     <w:p>
       <w:pPr>
@@ -1481,7 +1719,31 @@
                   <w:sz w:val="24"/>
                   <w:szCs w:val="24"/>
                 </w:rPr>
-                <m:t xml:space="preserve">altos ingresos </m:t>
+                <m:t>altos</m:t>
+              </m:r>
+              <m:r>
+                <w:rPr>
+                  <w:rFonts w:ascii="Cambria Math" w:hAnsi="Cambria Math" w:cs="Times New Roman"/>
+                  <w:sz w:val="24"/>
+                  <w:szCs w:val="24"/>
+                </w:rPr>
+                <m:t xml:space="preserve"> </m:t>
+              </m:r>
+              <m:r>
+                <w:rPr>
+                  <w:rFonts w:ascii="Cambria Math" w:hAnsi="Cambria Math" w:cs="Times New Roman"/>
+                  <w:sz w:val="24"/>
+                  <w:szCs w:val="24"/>
+                </w:rPr>
+                <m:t>ingresos</m:t>
+              </m:r>
+              <m:r>
+                <w:rPr>
+                  <w:rFonts w:ascii="Cambria Math" w:hAnsi="Cambria Math" w:cs="Times New Roman"/>
+                  <w:sz w:val="24"/>
+                  <w:szCs w:val="24"/>
+                </w:rPr>
+                <m:t xml:space="preserve"> </m:t>
               </m:r>
             </m:sub>
           </m:sSub>
@@ -1521,7 +1783,31 @@
                   <w:sz w:val="24"/>
                   <w:szCs w:val="24"/>
                 </w:rPr>
-                <m:t xml:space="preserve">bajos ingresos </m:t>
+                <m:t>bajos</m:t>
+              </m:r>
+              <m:r>
+                <w:rPr>
+                  <w:rFonts w:ascii="Cambria Math" w:hAnsi="Cambria Math" w:cs="Times New Roman"/>
+                  <w:sz w:val="24"/>
+                  <w:szCs w:val="24"/>
+                </w:rPr>
+                <m:t xml:space="preserve"> </m:t>
+              </m:r>
+              <m:r>
+                <w:rPr>
+                  <w:rFonts w:ascii="Cambria Math" w:hAnsi="Cambria Math" w:cs="Times New Roman"/>
+                  <w:sz w:val="24"/>
+                  <w:szCs w:val="24"/>
+                </w:rPr>
+                <m:t>ingresos</m:t>
+              </m:r>
+              <m:r>
+                <w:rPr>
+                  <w:rFonts w:ascii="Cambria Math" w:hAnsi="Cambria Math" w:cs="Times New Roman"/>
+                  <w:sz w:val="24"/>
+                  <w:szCs w:val="24"/>
+                </w:rPr>
+                <m:t xml:space="preserve"> </m:t>
               </m:r>
             </m:sub>
           </m:sSub>
@@ -1531,15 +1817,7 @@
               <w:sz w:val="24"/>
               <w:szCs w:val="24"/>
             </w:rPr>
-            <m:t>=</m:t>
-          </m:r>
-          <m:r>
-            <w:rPr>
-              <w:rFonts w:ascii="Cambria Math" w:hAnsi="Cambria Math" w:cs="Times New Roman"/>
-              <w:sz w:val="24"/>
-              <w:szCs w:val="24"/>
-            </w:rPr>
-            <m:t>0</m:t>
+            <m:t>=0</m:t>
           </m:r>
         </m:oMath>
       </m:oMathPara>
@@ -1624,7 +1902,31 @@
                   <w:sz w:val="24"/>
                   <w:szCs w:val="24"/>
                 </w:rPr>
-                <m:t xml:space="preserve">altos ingresos </m:t>
+                <m:t>altos</m:t>
+              </m:r>
+              <m:r>
+                <w:rPr>
+                  <w:rFonts w:ascii="Cambria Math" w:hAnsi="Cambria Math" w:cs="Times New Roman"/>
+                  <w:sz w:val="24"/>
+                  <w:szCs w:val="24"/>
+                </w:rPr>
+                <m:t xml:space="preserve"> </m:t>
+              </m:r>
+              <m:r>
+                <w:rPr>
+                  <w:rFonts w:ascii="Cambria Math" w:hAnsi="Cambria Math" w:cs="Times New Roman"/>
+                  <w:sz w:val="24"/>
+                  <w:szCs w:val="24"/>
+                </w:rPr>
+                <m:t>ingresos</m:t>
+              </m:r>
+              <m:r>
+                <w:rPr>
+                  <w:rFonts w:ascii="Cambria Math" w:hAnsi="Cambria Math" w:cs="Times New Roman"/>
+                  <w:sz w:val="24"/>
+                  <w:szCs w:val="24"/>
+                </w:rPr>
+                <m:t xml:space="preserve"> </m:t>
               </m:r>
             </m:sub>
           </m:sSub>
@@ -1664,7 +1966,23 @@
                   <w:sz w:val="24"/>
                   <w:szCs w:val="24"/>
                 </w:rPr>
-                <m:t>bajos ingresos</m:t>
+                <m:t>bajos</m:t>
+              </m:r>
+              <m:r>
+                <w:rPr>
+                  <w:rFonts w:ascii="Cambria Math" w:hAnsi="Cambria Math" w:cs="Times New Roman"/>
+                  <w:sz w:val="24"/>
+                  <w:szCs w:val="24"/>
+                </w:rPr>
+                <m:t xml:space="preserve"> </m:t>
+              </m:r>
+              <m:r>
+                <w:rPr>
+                  <w:rFonts w:ascii="Cambria Math" w:hAnsi="Cambria Math" w:cs="Times New Roman"/>
+                  <w:sz w:val="24"/>
+                  <w:szCs w:val="24"/>
+                </w:rPr>
+                <m:t>ingresos</m:t>
               </m:r>
             </m:sub>
           </m:sSub>
@@ -1674,23 +1992,7 @@
               <w:sz w:val="24"/>
               <w:szCs w:val="24"/>
             </w:rPr>
-            <m:t xml:space="preserve"> </m:t>
-          </m:r>
-          <m:r>
-            <w:rPr>
-              <w:rFonts w:ascii="Cambria Math" w:hAnsi="Cambria Math" w:cs="Times New Roman"/>
-              <w:sz w:val="24"/>
-              <w:szCs w:val="24"/>
-            </w:rPr>
-            <m:t>≠</m:t>
-          </m:r>
-          <m:r>
-            <w:rPr>
-              <w:rFonts w:ascii="Cambria Math" w:hAnsi="Cambria Math" w:cs="Times New Roman"/>
-              <w:sz w:val="24"/>
-              <w:szCs w:val="24"/>
-            </w:rPr>
-            <m:t>0</m:t>
+            <m:t xml:space="preserve"> ≠0</m:t>
           </m:r>
         </m:oMath>
       </m:oMathPara>
@@ -2143,25 +2445,7 @@
           <w:sz w:val="24"/>
           <w:szCs w:val="24"/>
         </w:rPr>
-        <w:t xml:space="preserve">el comportamiento de las emisiones sin que haya evidencia que lo sustente. Una conclusión de este tipo podría conducir a interpretaciones erróneas sobre la relación entre crecimiento económico y contaminación, </w:t>
-      </w:r>
-      <w:proofErr w:type="gramStart"/>
-      <w:r>
-        <w:rPr>
-          <w:rFonts w:ascii="Times New Roman" w:hAnsi="Times New Roman" w:cs="Times New Roman"/>
-          <w:sz w:val="24"/>
-          <w:szCs w:val="24"/>
-        </w:rPr>
-        <w:t>y</w:t>
-      </w:r>
-      <w:proofErr w:type="gramEnd"/>
-      <w:r>
-        <w:rPr>
-          <w:rFonts w:ascii="Times New Roman" w:hAnsi="Times New Roman" w:cs="Times New Roman"/>
-          <w:sz w:val="24"/>
-          <w:szCs w:val="24"/>
-        </w:rPr>
-        <w:t xml:space="preserve"> en consecuencia, a la formulación de políticas públicas inadecuadas en materia de sostenibilidad ambiental.</w:t>
+        <w:t>el comportamiento de las emisiones sin que haya evidencia que lo sustente. Una conclusión de este tipo podría conducir a interpretaciones erróneas sobre la relación entre crecimiento económico y contaminación, y en consecuencia, a la formulación de políticas públicas inadecuadas en materia de sostenibilidad ambiental.</w:t>
       </w:r>
     </w:p>
     <w:p>
@@ -2731,25 +3015,7 @@
           <w:sz w:val="24"/>
           <w:szCs w:val="24"/>
         </w:rPr>
-        <w:t xml:space="preserve">Número de países, año de referencia, valores mínimos y máximos de PIB y CO₂ per cápita. Esto es el análisis </w:t>
-      </w:r>
-      <w:proofErr w:type="spellStart"/>
-      <w:r>
-        <w:rPr>
-          <w:rFonts w:ascii="Times New Roman" w:hAnsi="Times New Roman" w:cs="Times New Roman"/>
-          <w:sz w:val="24"/>
-          <w:szCs w:val="24"/>
-        </w:rPr>
-        <w:t>univariado</w:t>
-      </w:r>
-      <w:proofErr w:type="spellEnd"/>
-      <w:r>
-        <w:rPr>
-          <w:rFonts w:ascii="Times New Roman" w:hAnsi="Times New Roman" w:cs="Times New Roman"/>
-          <w:sz w:val="24"/>
-          <w:szCs w:val="24"/>
-        </w:rPr>
-        <w:t xml:space="preserve"> que permite conocer las particularidades de los datos con los que va a trabajar. </w:t>
+        <w:t xml:space="preserve">Número de países, año de referencia, valores mínimos y máximos de PIB y CO₂ per cápita. Esto es el análisis univariado que permite conocer las particularidades de los datos con los que va a trabajar. </w:t>
       </w:r>
     </w:p>
     <w:p>
@@ -2831,7 +3097,6 @@
         </w:rPr>
         <w:t xml:space="preserve">on el propósito de explorar la relación entre el nivel de ingreso y las emisiones de CO₂, se presenta un análisis </w:t>
       </w:r>
-      <w:proofErr w:type="spellStart"/>
       <w:r>
         <w:rPr>
           <w:rFonts w:ascii="Times New Roman" w:hAnsi="Times New Roman" w:cs="Times New Roman"/>
@@ -2846,16 +3111,7 @@
           <w:sz w:val="24"/>
           <w:szCs w:val="24"/>
         </w:rPr>
-        <w:t>variado</w:t>
-      </w:r>
-      <w:proofErr w:type="spellEnd"/>
-      <w:r>
-        <w:rPr>
-          <w:rFonts w:ascii="Times New Roman" w:hAnsi="Times New Roman" w:cs="Times New Roman"/>
-          <w:sz w:val="24"/>
-          <w:szCs w:val="24"/>
-        </w:rPr>
-        <w:t xml:space="preserve"> entre el PIB per cápita y el CO₂ per cápita con</w:t>
+        <w:t>variado entre el PIB per cápita y el CO₂ per cápita con</w:t>
       </w:r>
       <w:r>
         <w:rPr>
@@ -3217,25 +3473,7 @@
           <w:sz w:val="24"/>
           <w:szCs w:val="24"/>
         </w:rPr>
-        <w:t xml:space="preserve">de análisis </w:t>
-      </w:r>
-      <w:proofErr w:type="spellStart"/>
-      <w:r>
-        <w:rPr>
-          <w:rFonts w:ascii="Times New Roman" w:eastAsia="Helvetica" w:hAnsi="Times New Roman" w:cs="Times New Roman"/>
-          <w:sz w:val="24"/>
-          <w:szCs w:val="24"/>
-        </w:rPr>
-        <w:t>univariado</w:t>
-      </w:r>
-      <w:proofErr w:type="spellEnd"/>
-      <w:r>
-        <w:rPr>
-          <w:rFonts w:ascii="Times New Roman" w:eastAsia="Helvetica" w:hAnsi="Times New Roman" w:cs="Times New Roman"/>
-          <w:sz w:val="24"/>
-          <w:szCs w:val="24"/>
-        </w:rPr>
-        <w:t xml:space="preserve">. </w:t>
+        <w:t xml:space="preserve">de análisis univariado. </w:t>
       </w:r>
       <w:r>
         <w:rPr>
@@ -3920,43 +4158,7 @@
           <w:sz w:val="24"/>
           <w:szCs w:val="24"/>
         </w:rPr>
-        <w:t xml:space="preserve">El intervalo de confianza del 95%, estimado mediante el método </w:t>
-      </w:r>
-      <w:proofErr w:type="spellStart"/>
-      <w:r>
-        <w:rPr>
-          <w:rFonts w:ascii="Times New Roman" w:hAnsi="Times New Roman" w:cs="Times New Roman"/>
-          <w:sz w:val="24"/>
-          <w:szCs w:val="24"/>
-        </w:rPr>
-        <w:t>bootstrap</w:t>
-      </w:r>
-      <w:proofErr w:type="spellEnd"/>
-      <w:r>
-        <w:rPr>
-          <w:rFonts w:ascii="Times New Roman" w:hAnsi="Times New Roman" w:cs="Times New Roman"/>
-          <w:sz w:val="24"/>
-          <w:szCs w:val="24"/>
-        </w:rPr>
-        <w:t xml:space="preserve">, oscila entre 4,75 y 8,46 toneladas (IC95% </w:t>
-      </w:r>
-      <w:proofErr w:type="spellStart"/>
-      <w:r>
-        <w:rPr>
-          <w:rFonts w:ascii="Times New Roman" w:hAnsi="Times New Roman" w:cs="Times New Roman"/>
-          <w:sz w:val="24"/>
-          <w:szCs w:val="24"/>
-        </w:rPr>
-        <w:t>BCa</w:t>
-      </w:r>
-      <w:proofErr w:type="spellEnd"/>
-      <w:r>
-        <w:rPr>
-          <w:rFonts w:ascii="Times New Roman" w:hAnsi="Times New Roman" w:cs="Times New Roman"/>
-          <w:sz w:val="24"/>
-          <w:szCs w:val="24"/>
-        </w:rPr>
-        <w:t xml:space="preserve">), lo que sugiere que esta diferencia es estadísticamente significativa y robusta. </w:t>
+        <w:t xml:space="preserve">El intervalo de confianza del 95%, estimado mediante el método bootstrap, oscila entre 4,75 y 8,46 toneladas (IC95% BCa), lo que sugiere que esta diferencia es estadísticamente significativa y robusta. </w:t>
       </w:r>
       <w:commentRangeEnd w:id="4"/>
       <w:r>
@@ -4009,25 +4211,7 @@
           <w:sz w:val="24"/>
           <w:szCs w:val="24"/>
         </w:rPr>
-        <w:t xml:space="preserve">La estimación </w:t>
-      </w:r>
-      <w:proofErr w:type="spellStart"/>
-      <w:r>
-        <w:rPr>
-          <w:rFonts w:ascii="Times New Roman" w:hAnsi="Times New Roman" w:cs="Times New Roman"/>
-          <w:sz w:val="24"/>
-          <w:szCs w:val="24"/>
-        </w:rPr>
-        <w:t>bootstrap</w:t>
-      </w:r>
-      <w:proofErr w:type="spellEnd"/>
-      <w:r>
-        <w:rPr>
-          <w:rFonts w:ascii="Times New Roman" w:hAnsi="Times New Roman" w:cs="Times New Roman"/>
-          <w:sz w:val="24"/>
-          <w:szCs w:val="24"/>
-        </w:rPr>
-        <w:t xml:space="preserve"> de las medias e intervalos de confianza para las emisiones de CO₂ per cápita en 2023 muestra diferencias marcadas entre los grupos de países según su nivel de ingreso. En promedio, los países con alto PIB per cápita registran 7,4 toneladas de CO₂ por persona, mientras que aquellos con bajo PIB per cápita apenas alcanzan 1,5 toneladas.</w:t>
+        <w:t>La estimación bootstrap de las medias e intervalos de confianza para las emisiones de CO₂ per cápita en 2023 muestra diferencias marcadas entre los grupos de países según su nivel de ingreso. En promedio, los países con alto PIB per cápita registran 7,4 toneladas de CO₂ por persona, mientras que aquellos con bajo PIB per cápita apenas alcanzan 1,5 toneladas.</w:t>
       </w:r>
     </w:p>
     <w:p>
@@ -4239,25 +4423,7 @@
           <w:sz w:val="24"/>
           <w:szCs w:val="24"/>
         </w:rPr>
-        <w:t xml:space="preserve"> Diferencia de medias con </w:t>
-      </w:r>
-      <w:proofErr w:type="spellStart"/>
-      <w:r>
-        <w:rPr>
-          <w:rFonts w:ascii="Times New Roman" w:eastAsia="Helvetica" w:hAnsi="Times New Roman" w:cs="Times New Roman"/>
-          <w:sz w:val="24"/>
-          <w:szCs w:val="24"/>
-        </w:rPr>
-        <w:t>Boostrap</w:t>
-      </w:r>
-      <w:proofErr w:type="spellEnd"/>
-      <w:r>
-        <w:rPr>
-          <w:rFonts w:ascii="Times New Roman" w:eastAsia="Helvetica" w:hAnsi="Times New Roman" w:cs="Times New Roman"/>
-          <w:sz w:val="24"/>
-          <w:szCs w:val="24"/>
-        </w:rPr>
-        <w:t>. Fuente: Banco Mundial. Elaboración propia.</w:t>
+        <w:t xml:space="preserve"> Diferencia de medias con Boostrap. Fuente: Banco Mundial. Elaboración propia.</w:t>
       </w:r>
     </w:p>
     <w:p>
@@ -4571,31 +4737,7 @@
           <w:szCs w:val="24"/>
         </w:rPr>
         <w:lastRenderedPageBreak/>
-        <w:t>más altos en CO2. Estos resultados se pueden comprobar también con el p-valor obtenido (1,0147e-10) y que es muy bajo del 5</w:t>
-      </w:r>
-      <w:proofErr w:type="gramStart"/>
-      <w:r>
-        <w:rPr>
-          <w:rStyle w:val="Strong"/>
-          <w:rFonts w:ascii="Times New Roman" w:hAnsi="Times New Roman" w:cs="Times New Roman"/>
-          <w:b w:val="0"/>
-          <w:bCs w:val="0"/>
-          <w:sz w:val="24"/>
-          <w:szCs w:val="24"/>
-        </w:rPr>
-        <w:t>% .</w:t>
-      </w:r>
-      <w:proofErr w:type="gramEnd"/>
-      <w:r>
-        <w:rPr>
-          <w:rStyle w:val="Strong"/>
-          <w:rFonts w:ascii="Times New Roman" w:hAnsi="Times New Roman" w:cs="Times New Roman"/>
-          <w:b w:val="0"/>
-          <w:bCs w:val="0"/>
-          <w:sz w:val="24"/>
-          <w:szCs w:val="24"/>
-        </w:rPr>
-        <w:t xml:space="preserve"> Por lo tanto, hay una probabilidad de cometer error tipo I, es decir, rechazar la hipótesis nula siendo verdadera. Por tanto, se rechaza se rechaza la hipótesis nula de la diferencia de medias y se concluye que las emisiones difieren de manera significativa entre los grupos.</w:t>
+        <w:t>más altos en CO2. Estos resultados se pueden comprobar también con el p-valor obtenido (1,0147e-10) y que es muy bajo del 5% . Por lo tanto, hay una probabilidad de cometer error tipo I, es decir, rechazar la hipótesis nula siendo verdadera. Por tanto, se rechaza se rechaza la hipótesis nula de la diferencia de medias y se concluye que las emisiones difieren de manera significativa entre los grupos.</w:t>
       </w:r>
     </w:p>
     <w:p>
@@ -4641,25 +4783,7 @@
           <w:b w:val="0"/>
           <w:bCs w:val="0"/>
         </w:rPr>
-        <w:t xml:space="preserve"> los países con mayor PIB per cápita emiten significativamente más CO₂ per cápita que los países con menor nivel de ingreso, y la magnitud de esta diferencia es robusta bajo ambos métodos de estimación (</w:t>
-      </w:r>
-      <w:proofErr w:type="spellStart"/>
-      <w:r>
-        <w:rPr>
-          <w:rStyle w:val="Strong"/>
-          <w:b w:val="0"/>
-          <w:bCs w:val="0"/>
-        </w:rPr>
-        <w:t>bootstrap</w:t>
-      </w:r>
-      <w:proofErr w:type="spellEnd"/>
-      <w:r>
-        <w:rPr>
-          <w:rStyle w:val="Strong"/>
-          <w:b w:val="0"/>
-          <w:bCs w:val="0"/>
-        </w:rPr>
-        <w:t xml:space="preserve"> y prueba t).</w:t>
+        <w:t xml:space="preserve"> los países con mayor PIB per cápita emiten significativamente más CO₂ per cápita que los países con menor nivel de ingreso, y la magnitud de esta diferencia es robusta bajo ambos métodos de estimación (bootstrap y prueba t).</w:t>
       </w:r>
     </w:p>
     <w:p>
@@ -4990,6 +5114,13 @@
           <w:docPartUnique/>
         </w:docPartObj>
       </w:sdtPr>
+      <w:sdtEndPr>
+        <w:rPr>
+          <w:rFonts w:ascii="Times New Roman" w:hAnsi="Times New Roman" w:cs="Times New Roman"/>
+          <w:sz w:val="24"/>
+          <w:szCs w:val="24"/>
+        </w:rPr>
+      </w:sdtEndPr>
       <w:sdtContent>
         <w:p>
           <w:pPr>
@@ -5007,57 +5138,266 @@
             <w:t>Referencias</w:t>
           </w:r>
         </w:p>
-        <w:sdt>
-          <w:sdtPr>
+        <w:p>
+          <w:pPr>
+            <w:ind w:firstLine="432"/>
             <w:rPr>
               <w:rFonts w:ascii="Times New Roman" w:hAnsi="Times New Roman" w:cs="Times New Roman"/>
               <w:sz w:val="24"/>
               <w:szCs w:val="24"/>
             </w:rPr>
-            <w:id w:val="-573587230"/>
-            <w:bibliography/>
-          </w:sdtPr>
-          <w:sdtEndPr>
+          </w:pPr>
+          <w:r>
             <w:rPr>
-              <w:rFonts w:asciiTheme="minorHAnsi" w:hAnsiTheme="minorHAnsi" w:cstheme="minorBidi"/>
-              <w:sz w:val="22"/>
-              <w:szCs w:val="22"/>
+              <w:rFonts w:ascii="Times New Roman" w:hAnsi="Times New Roman" w:cs="Times New Roman"/>
+              <w:sz w:val="24"/>
+              <w:szCs w:val="24"/>
+              <w:lang w:val="en-US"/>
             </w:rPr>
-          </w:sdtEndPr>
-          <w:sdtContent>
-            <w:p>
-              <w:pPr>
-                <w:pStyle w:val="Bibliography"/>
-                <w:ind w:left="720" w:hanging="720"/>
+            <w:t xml:space="preserve">Dong, K., Hochman, G., Zhang, Y., Sun, R., Li, H., &amp; Liao, H. (2018). </w:t>
+          </w:r>
+          <w:r>
+            <w:rPr>
+              <w:rFonts w:ascii="Times New Roman" w:hAnsi="Times New Roman" w:cs="Times New Roman"/>
+              <w:i/>
+              <w:iCs/>
+              <w:sz w:val="24"/>
+              <w:szCs w:val="24"/>
+              <w:lang w:val="en-US"/>
+            </w:rPr>
+            <w:t>CO₂ emissions, economic and population growth, and renewable energy: Empirical evidence across regions.</w:t>
+          </w:r>
+          <w:r>
+            <w:rPr>
+              <w:rFonts w:ascii="Times New Roman" w:hAnsi="Times New Roman" w:cs="Times New Roman"/>
+              <w:sz w:val="24"/>
+              <w:szCs w:val="24"/>
+              <w:lang w:val="en-US"/>
+            </w:rPr>
+            <w:t xml:space="preserve"> </w:t>
+          </w:r>
+          <w:r>
+            <w:rPr>
+              <w:rFonts w:ascii="Times New Roman" w:hAnsi="Times New Roman" w:cs="Times New Roman"/>
+              <w:i/>
+              <w:iCs/>
+              <w:sz w:val="24"/>
+              <w:szCs w:val="24"/>
+            </w:rPr>
+            <w:t>Energy Economics, 75,</w:t>
+          </w:r>
+          <w:r>
+            <w:rPr>
+              <w:rFonts w:ascii="Times New Roman" w:hAnsi="Times New Roman" w:cs="Times New Roman"/>
+              <w:sz w:val="24"/>
+              <w:szCs w:val="24"/>
+            </w:rPr>
+            <w:t xml:space="preserve"> 180–192. </w:t>
+          </w:r>
+          <w:hyperlink r:id="rId22" w:history="1">
+            <w:r>
+              <w:rPr>
+                <w:rStyle w:val="Hyperlink"/>
+                <w:rFonts w:ascii="Times New Roman" w:hAnsi="Times New Roman" w:cs="Times New Roman"/>
+                <w:sz w:val="24"/>
+                <w:szCs w:val="24"/>
+              </w:rPr>
+              <w:t>https://doi.org/10.1016/j.eneco.2018.08.017</w:t>
+            </w:r>
+          </w:hyperlink>
+        </w:p>
+        <w:p>
+          <w:pPr>
+            <w:ind w:firstLine="432"/>
+            <w:rPr>
+              <w:rFonts w:ascii="Times New Roman" w:hAnsi="Times New Roman" w:cs="Times New Roman"/>
+              <w:sz w:val="24"/>
+              <w:szCs w:val="24"/>
+              <w:lang w:val="en-US"/>
+            </w:rPr>
+          </w:pPr>
+          <w:r>
+            <w:rPr>
+              <w:rFonts w:ascii="Times New Roman" w:hAnsi="Times New Roman" w:cs="Times New Roman"/>
+              <w:sz w:val="24"/>
+              <w:szCs w:val="24"/>
+              <w:lang w:val="en-US"/>
+            </w:rPr>
+            <w:t xml:space="preserve">Kasman, A., &amp; Selman, Y. (2015). </w:t>
+          </w:r>
+          <w:r>
+            <w:rPr>
+              <w:rFonts w:ascii="Times New Roman" w:hAnsi="Times New Roman" w:cs="Times New Roman"/>
+              <w:i/>
+              <w:iCs/>
+              <w:sz w:val="24"/>
+              <w:szCs w:val="24"/>
+              <w:lang w:val="en-US"/>
+            </w:rPr>
+            <w:t>CO₂ emissions, economic growth, energy consumption, trade and urbanization in new EU member and candidate countries: A panel data analysis.</w:t>
+          </w:r>
+          <w:r>
+            <w:rPr>
+              <w:rFonts w:ascii="Times New Roman" w:hAnsi="Times New Roman" w:cs="Times New Roman"/>
+              <w:sz w:val="24"/>
+              <w:szCs w:val="24"/>
+              <w:lang w:val="en-US"/>
+            </w:rPr>
+            <w:t xml:space="preserve"> </w:t>
+          </w:r>
+          <w:r>
+            <w:rPr>
+              <w:rFonts w:ascii="Times New Roman" w:hAnsi="Times New Roman" w:cs="Times New Roman"/>
+              <w:i/>
+              <w:iCs/>
+              <w:sz w:val="24"/>
+              <w:szCs w:val="24"/>
+              <w:lang w:val="en-US"/>
+            </w:rPr>
+            <w:t xml:space="preserve">Economic </w:t>
+          </w:r>
+          <w:r>
+            <w:rPr>
+              <w:rFonts w:ascii="Times New Roman" w:hAnsi="Times New Roman" w:cs="Times New Roman"/>
+              <w:i/>
+              <w:iCs/>
+              <w:sz w:val="24"/>
+              <w:szCs w:val="24"/>
+              <w:lang w:val="en-US"/>
+            </w:rPr>
+            <w:t>Modelling, 44,</w:t>
+          </w:r>
+          <w:r>
+            <w:rPr>
+              <w:rFonts w:ascii="Times New Roman" w:hAnsi="Times New Roman" w:cs="Times New Roman"/>
+              <w:sz w:val="24"/>
+              <w:szCs w:val="24"/>
+              <w:lang w:val="en-US"/>
+            </w:rPr>
+            <w:t xml:space="preserve"> 97–103</w:t>
+          </w:r>
+        </w:p>
+        <w:p>
+          <w:pPr>
+            <w:ind w:firstLine="432"/>
+            <w:rPr>
+              <w:rFonts w:ascii="Times New Roman" w:hAnsi="Times New Roman" w:cs="Times New Roman"/>
+              <w:sz w:val="24"/>
+              <w:szCs w:val="24"/>
+              <w:lang w:val="en-US"/>
+            </w:rPr>
+          </w:pPr>
+          <w:r>
+            <w:rPr>
+              <w:rFonts w:ascii="Times New Roman" w:hAnsi="Times New Roman" w:cs="Times New Roman"/>
+              <w:sz w:val="24"/>
+              <w:szCs w:val="24"/>
+              <w:lang w:val="en-US"/>
+            </w:rPr>
+            <w:t xml:space="preserve">Kuznets, S. (1955). </w:t>
+          </w:r>
+          <w:r>
+            <w:rPr>
+              <w:rFonts w:ascii="Times New Roman" w:hAnsi="Times New Roman" w:cs="Times New Roman"/>
+              <w:i/>
+              <w:iCs/>
+              <w:sz w:val="24"/>
+              <w:szCs w:val="24"/>
+              <w:lang w:val="en-US"/>
+            </w:rPr>
+            <w:t>Economic growth and income inequality.</w:t>
+          </w:r>
+          <w:r>
+            <w:rPr>
+              <w:rFonts w:ascii="Times New Roman" w:hAnsi="Times New Roman" w:cs="Times New Roman"/>
+              <w:sz w:val="24"/>
+              <w:szCs w:val="24"/>
+              <w:lang w:val="en-US"/>
+            </w:rPr>
+            <w:t xml:space="preserve"> </w:t>
+          </w:r>
+          <w:r>
+            <w:rPr>
+              <w:rFonts w:ascii="Times New Roman" w:hAnsi="Times New Roman" w:cs="Times New Roman"/>
+              <w:i/>
+              <w:iCs/>
+              <w:sz w:val="24"/>
+              <w:szCs w:val="24"/>
+              <w:lang w:val="en-US"/>
+            </w:rPr>
+            <w:t>The American Economic Review, 45</w:t>
+          </w:r>
+          <w:r>
+            <w:rPr>
+              <w:rFonts w:ascii="Times New Roman" w:hAnsi="Times New Roman" w:cs="Times New Roman"/>
+              <w:sz w:val="24"/>
+              <w:szCs w:val="24"/>
+              <w:lang w:val="en-US"/>
+            </w:rPr>
+            <w:t>(1), 1–28.</w:t>
+          </w:r>
+        </w:p>
+        <w:p>
+          <w:pPr>
+            <w:pStyle w:val="Bibliography"/>
+            <w:ind w:firstLine="708"/>
+            <w:rPr>
+              <w:rFonts w:ascii="Times New Roman" w:hAnsi="Times New Roman" w:cs="Times New Roman"/>
+              <w:noProof/>
+              <w:sz w:val="24"/>
+              <w:szCs w:val="24"/>
+            </w:rPr>
+          </w:pPr>
+          <w:r>
+            <w:rPr>
+              <w:rFonts w:ascii="Times New Roman" w:hAnsi="Times New Roman" w:cs="Times New Roman"/>
+              <w:noProof/>
+              <w:sz w:val="24"/>
+              <w:szCs w:val="24"/>
+              <w:lang w:val="en-US"/>
+            </w:rPr>
+            <w:t>Massey, D., Ar</w:t>
+          </w:r>
+          <w:sdt>
+            <w:sdtPr>
+              <w:rPr>
+                <w:rFonts w:ascii="Times New Roman" w:hAnsi="Times New Roman" w:cs="Times New Roman"/>
+                <w:noProof/>
+                <w:sz w:val="24"/>
+                <w:szCs w:val="24"/>
+                <w:lang w:val="en-US"/>
+              </w:rPr>
+              <w:id w:val="-501656455"/>
+              <w:citation/>
+            </w:sdtPr>
+            <w:sdtContent>
+              <w:r>
                 <w:rPr>
                   <w:rFonts w:ascii="Times New Roman" w:hAnsi="Times New Roman" w:cs="Times New Roman"/>
                   <w:noProof/>
-                  <w:sz w:val="28"/>
-                  <w:szCs w:val="28"/>
-                </w:rPr>
-              </w:pPr>
-              <w:r>
-                <w:rPr>
-                  <w:rFonts w:ascii="Times New Roman" w:hAnsi="Times New Roman" w:cs="Times New Roman"/>
                   <w:sz w:val="24"/>
                   <w:szCs w:val="24"/>
+                  <w:lang w:val="en-US"/>
                 </w:rPr>
                 <w:fldChar w:fldCharType="begin"/>
               </w:r>
               <w:r>
                 <w:rPr>
                   <w:rFonts w:ascii="Times New Roman" w:hAnsi="Times New Roman" w:cs="Times New Roman"/>
+                  <w:noProof/>
                   <w:sz w:val="24"/>
                   <w:szCs w:val="24"/>
                   <w:lang w:val="en-US"/>
                 </w:rPr>
-                <w:instrText xml:space="preserve"> BIBLIOGRAPHY </w:instrText>
+                <w:instrText xml:space="preserve"> CITATION Kas15 \l 1033 </w:instrText>
               </w:r>
               <w:r>
                 <w:rPr>
                   <w:rFonts w:ascii="Times New Roman" w:hAnsi="Times New Roman" w:cs="Times New Roman"/>
+                  <w:noProof/>
                   <w:sz w:val="24"/>
                   <w:szCs w:val="24"/>
+                  <w:lang w:val="en-US"/>
                 </w:rPr>
                 <w:fldChar w:fldCharType="separate"/>
               </w:r>
@@ -5069,18 +5409,7 @@
                   <w:szCs w:val="24"/>
                   <w:lang w:val="en-US"/>
                 </w:rPr>
-                <w:t xml:space="preserve">Massey, D., Arango, J., Graeme, H., Kouaouci, A., Pellegrino, A., &amp; Taylor, E. (1993). Theories of International Migration: A Review and Appraisal. </w:t>
-              </w:r>
-              <w:r>
-                <w:rPr>
-                  <w:rFonts w:ascii="Times New Roman" w:hAnsi="Times New Roman" w:cs="Times New Roman"/>
-                  <w:i/>
-                  <w:iCs/>
-                  <w:noProof/>
-                  <w:sz w:val="24"/>
-                  <w:szCs w:val="24"/>
-                </w:rPr>
-                <w:t>Population and Development Review</w:t>
+                <w:t xml:space="preserve"> </w:t>
               </w:r>
               <w:r>
                 <w:rPr>
@@ -5088,40 +5417,9 @@
                   <w:noProof/>
                   <w:sz w:val="24"/>
                   <w:szCs w:val="24"/>
+                  <w:lang w:val="en-US"/>
                 </w:rPr>
-                <w:t>.</w:t>
-              </w:r>
-            </w:p>
-            <w:p>
-              <w:pPr>
-                <w:pStyle w:val="Bibliography"/>
-                <w:ind w:left="720" w:hanging="720"/>
-                <w:rPr>
-                  <w:rFonts w:ascii="Times New Roman" w:hAnsi="Times New Roman" w:cs="Times New Roman"/>
-                  <w:noProof/>
-                  <w:sz w:val="24"/>
-                  <w:szCs w:val="24"/>
-                </w:rPr>
-              </w:pPr>
-              <w:r>
-                <w:rPr>
-                  <w:rFonts w:ascii="Times New Roman" w:hAnsi="Times New Roman" w:cs="Times New Roman"/>
-                  <w:noProof/>
-                  <w:sz w:val="24"/>
-                  <w:szCs w:val="24"/>
-                </w:rPr>
-                <w:t xml:space="preserve">Migración Colombia . (2023). </w:t>
-              </w:r>
-              <w:r>
-                <w:rPr>
-                  <w:rFonts w:ascii="Times New Roman" w:hAnsi="Times New Roman" w:cs="Times New Roman"/>
-                  <w:i/>
-                  <w:iCs/>
-                  <w:noProof/>
-                  <w:sz w:val="24"/>
-                  <w:szCs w:val="24"/>
-                </w:rPr>
-                <w:t>Colombia, el país más solidario con la migración venezolana.</w:t>
+                <w:t>(Kasman &amp; Selman, 2015)</w:t>
               </w:r>
               <w:r>
                 <w:rPr>
@@ -5129,66 +5427,401 @@
                   <w:noProof/>
                   <w:sz w:val="24"/>
                   <w:szCs w:val="24"/>
-                </w:rPr>
-                <w:t xml:space="preserve"> </w:t>
-              </w:r>
-            </w:p>
-            <w:p>
-              <w:pPr>
-                <w:pStyle w:val="Bibliography"/>
-                <w:ind w:left="720" w:hanging="720"/>
-                <w:rPr>
-                  <w:rFonts w:ascii="Times New Roman" w:hAnsi="Times New Roman" w:cs="Times New Roman"/>
-                  <w:noProof/>
-                  <w:sz w:val="24"/>
-                  <w:szCs w:val="24"/>
-                </w:rPr>
-              </w:pPr>
-              <w:r>
-                <w:rPr>
-                  <w:rFonts w:ascii="Times New Roman" w:hAnsi="Times New Roman" w:cs="Times New Roman"/>
-                  <w:noProof/>
-                  <w:sz w:val="24"/>
-                  <w:szCs w:val="24"/>
-                </w:rPr>
-                <w:t xml:space="preserve">Migración Colombia. (2024). </w:t>
-              </w:r>
-              <w:r>
-                <w:rPr>
-                  <w:rFonts w:ascii="Times New Roman" w:hAnsi="Times New Roman" w:cs="Times New Roman"/>
-                  <w:i/>
-                  <w:iCs/>
-                  <w:noProof/>
-                  <w:sz w:val="24"/>
-                  <w:szCs w:val="24"/>
-                </w:rPr>
-                <w:t>Informe de migrantes venezolanos en Colombia en febrero de 2024.</w:t>
-              </w:r>
-              <w:r>
-                <w:rPr>
-                  <w:rFonts w:ascii="Times New Roman" w:hAnsi="Times New Roman" w:cs="Times New Roman"/>
-                  <w:noProof/>
-                  <w:sz w:val="24"/>
-                  <w:szCs w:val="24"/>
-                </w:rPr>
-                <w:t xml:space="preserve"> </w:t>
-              </w:r>
-            </w:p>
-            <w:p>
-              <w:r>
-                <w:rPr>
-                  <w:rFonts w:ascii="Times New Roman" w:hAnsi="Times New Roman" w:cs="Times New Roman"/>
-                  <w:b/>
-                  <w:bCs/>
-                  <w:noProof/>
-                  <w:sz w:val="24"/>
-                  <w:szCs w:val="24"/>
+                  <w:lang w:val="en-US"/>
                 </w:rPr>
                 <w:fldChar w:fldCharType="end"/>
               </w:r>
-            </w:p>
-          </w:sdtContent>
-        </w:sdt>
+            </w:sdtContent>
+          </w:sdt>
+          <w:r>
+            <w:rPr>
+              <w:rFonts w:ascii="Times New Roman" w:hAnsi="Times New Roman" w:cs="Times New Roman"/>
+              <w:noProof/>
+              <w:sz w:val="24"/>
+              <w:szCs w:val="24"/>
+              <w:lang w:val="en-US"/>
+            </w:rPr>
+            <w:t>ango, J., Graeme, H., Kouaouci, A., Pellegrino, A., &amp; Taylor, E. (1993). Theories of</w:t>
+          </w:r>
+          <w:r>
+            <w:rPr>
+              <w:rFonts w:ascii="Times New Roman" w:hAnsi="Times New Roman" w:cs="Times New Roman"/>
+              <w:noProof/>
+              <w:sz w:val="24"/>
+              <w:szCs w:val="24"/>
+              <w:lang w:val="en-US"/>
+            </w:rPr>
+            <w:t xml:space="preserve"> </w:t>
+          </w:r>
+          <w:r>
+            <w:rPr>
+              <w:rFonts w:ascii="Times New Roman" w:hAnsi="Times New Roman" w:cs="Times New Roman"/>
+              <w:noProof/>
+              <w:sz w:val="24"/>
+              <w:szCs w:val="24"/>
+              <w:lang w:val="en-US"/>
+            </w:rPr>
+            <w:t xml:space="preserve">International Migration: A Review and Appraisal. </w:t>
+          </w:r>
+          <w:r>
+            <w:rPr>
+              <w:rFonts w:ascii="Times New Roman" w:hAnsi="Times New Roman" w:cs="Times New Roman"/>
+              <w:i/>
+              <w:iCs/>
+              <w:noProof/>
+              <w:sz w:val="24"/>
+              <w:szCs w:val="24"/>
+            </w:rPr>
+            <w:t>Population and Development Review</w:t>
+          </w:r>
+          <w:r>
+            <w:rPr>
+              <w:rFonts w:ascii="Times New Roman" w:hAnsi="Times New Roman" w:cs="Times New Roman"/>
+              <w:noProof/>
+              <w:sz w:val="24"/>
+              <w:szCs w:val="24"/>
+            </w:rPr>
+            <w:t>.</w:t>
+          </w:r>
+        </w:p>
+        <w:p>
+          <w:pPr>
+            <w:pStyle w:val="Bibliography"/>
+            <w:ind w:left="720" w:hanging="720"/>
+            <w:rPr>
+              <w:rFonts w:ascii="Times New Roman" w:hAnsi="Times New Roman" w:cs="Times New Roman"/>
+              <w:noProof/>
+              <w:sz w:val="24"/>
+              <w:szCs w:val="24"/>
+            </w:rPr>
+          </w:pPr>
+          <w:r>
+            <w:rPr>
+              <w:rFonts w:ascii="Times New Roman" w:hAnsi="Times New Roman" w:cs="Times New Roman"/>
+              <w:noProof/>
+              <w:sz w:val="24"/>
+              <w:szCs w:val="24"/>
+            </w:rPr>
+            <w:t xml:space="preserve">Migración Colombia . (2023). </w:t>
+          </w:r>
+          <w:r>
+            <w:rPr>
+              <w:rFonts w:ascii="Times New Roman" w:hAnsi="Times New Roman" w:cs="Times New Roman"/>
+              <w:i/>
+              <w:iCs/>
+              <w:noProof/>
+              <w:sz w:val="24"/>
+              <w:szCs w:val="24"/>
+            </w:rPr>
+            <w:t>Colombia, el país más solidario con la migración venezolana.</w:t>
+          </w:r>
+          <w:r>
+            <w:rPr>
+              <w:rFonts w:ascii="Times New Roman" w:hAnsi="Times New Roman" w:cs="Times New Roman"/>
+              <w:noProof/>
+              <w:sz w:val="24"/>
+              <w:szCs w:val="24"/>
+            </w:rPr>
+            <w:t xml:space="preserve"> </w:t>
+          </w:r>
+        </w:p>
+        <w:p>
+          <w:pPr>
+            <w:pStyle w:val="Bibliography"/>
+            <w:ind w:left="720" w:hanging="720"/>
+            <w:rPr>
+              <w:rFonts w:ascii="Times New Roman" w:hAnsi="Times New Roman" w:cs="Times New Roman"/>
+              <w:noProof/>
+              <w:sz w:val="24"/>
+              <w:szCs w:val="24"/>
+            </w:rPr>
+          </w:pPr>
+          <w:r>
+            <w:rPr>
+              <w:rFonts w:ascii="Times New Roman" w:hAnsi="Times New Roman" w:cs="Times New Roman"/>
+              <w:noProof/>
+              <w:sz w:val="24"/>
+              <w:szCs w:val="24"/>
+            </w:rPr>
+            <w:t xml:space="preserve">Migración Colombia. (2024). </w:t>
+          </w:r>
+          <w:r>
+            <w:rPr>
+              <w:rFonts w:ascii="Times New Roman" w:hAnsi="Times New Roman" w:cs="Times New Roman"/>
+              <w:i/>
+              <w:iCs/>
+              <w:noProof/>
+              <w:sz w:val="24"/>
+              <w:szCs w:val="24"/>
+            </w:rPr>
+            <w:t>Informe de migrantes venezolanos en Colombia en febrero de 2024.</w:t>
+          </w:r>
+          <w:r>
+            <w:rPr>
+              <w:rFonts w:ascii="Times New Roman" w:hAnsi="Times New Roman" w:cs="Times New Roman"/>
+              <w:noProof/>
+              <w:sz w:val="24"/>
+              <w:szCs w:val="24"/>
+            </w:rPr>
+            <w:t xml:space="preserve"> </w:t>
+          </w:r>
+        </w:p>
+        <w:p>
+          <w:pPr>
+            <w:ind w:firstLine="708"/>
+            <w:rPr>
+              <w:rFonts w:ascii="Times New Roman" w:hAnsi="Times New Roman" w:cs="Times New Roman"/>
+              <w:sz w:val="24"/>
+              <w:szCs w:val="24"/>
+              <w:lang w:val="en-US"/>
+            </w:rPr>
+          </w:pPr>
+          <w:r>
+            <w:rPr>
+              <w:rFonts w:ascii="Times New Roman" w:hAnsi="Times New Roman" w:cs="Times New Roman"/>
+              <w:sz w:val="24"/>
+              <w:szCs w:val="24"/>
+            </w:rPr>
+            <w:t xml:space="preserve">Monasterolo, I., Roventini, A., &amp; Foxon, T. J. (2019). </w:t>
+          </w:r>
+          <w:r>
+            <w:rPr>
+              <w:rFonts w:ascii="Times New Roman" w:hAnsi="Times New Roman" w:cs="Times New Roman"/>
+              <w:i/>
+              <w:iCs/>
+              <w:sz w:val="24"/>
+              <w:szCs w:val="24"/>
+              <w:lang w:val="en-US"/>
+            </w:rPr>
+            <w:t>Uncertainty of climate policies and implications for economics and finance: An evolutionary economics approach.</w:t>
+          </w:r>
+          <w:r>
+            <w:rPr>
+              <w:rFonts w:ascii="Times New Roman" w:hAnsi="Times New Roman" w:cs="Times New Roman"/>
+              <w:sz w:val="24"/>
+              <w:szCs w:val="24"/>
+              <w:lang w:val="en-US"/>
+            </w:rPr>
+            <w:t xml:space="preserve"> </w:t>
+          </w:r>
+          <w:r>
+            <w:rPr>
+              <w:rFonts w:ascii="Times New Roman" w:hAnsi="Times New Roman" w:cs="Times New Roman"/>
+              <w:i/>
+              <w:iCs/>
+              <w:sz w:val="24"/>
+              <w:szCs w:val="24"/>
+              <w:lang w:val="en-US"/>
+            </w:rPr>
+            <w:t>Ecological Economics, 163,</w:t>
+          </w:r>
+          <w:r>
+            <w:rPr>
+              <w:rFonts w:ascii="Times New Roman" w:hAnsi="Times New Roman" w:cs="Times New Roman"/>
+              <w:sz w:val="24"/>
+              <w:szCs w:val="24"/>
+              <w:lang w:val="en-US"/>
+            </w:rPr>
+            <w:t xml:space="preserve"> 177–190. https://doi.org/10.1016/j.ecolecon.2019.05.008</w:t>
+          </w:r>
+        </w:p>
+        <w:p>
+          <w:pPr>
+            <w:ind w:firstLine="708"/>
+            <w:rPr>
+              <w:rFonts w:ascii="Times New Roman" w:hAnsi="Times New Roman" w:cs="Times New Roman"/>
+              <w:sz w:val="24"/>
+              <w:szCs w:val="24"/>
+              <w:lang w:val="en-US"/>
+            </w:rPr>
+          </w:pPr>
+          <w:r>
+            <w:rPr>
+              <w:rFonts w:ascii="Times New Roman" w:hAnsi="Times New Roman" w:cs="Times New Roman"/>
+              <w:sz w:val="24"/>
+              <w:szCs w:val="24"/>
+              <w:lang w:val="en-US"/>
+            </w:rPr>
+            <w:t xml:space="preserve">Mitić, P., Fedajev, A., Radulescu, M., &amp; Rehman, A. (2023). </w:t>
+          </w:r>
+          <w:r>
+            <w:rPr>
+              <w:rFonts w:ascii="Times New Roman" w:hAnsi="Times New Roman" w:cs="Times New Roman"/>
+              <w:i/>
+              <w:iCs/>
+              <w:sz w:val="24"/>
+              <w:szCs w:val="24"/>
+              <w:lang w:val="en-US"/>
+            </w:rPr>
+            <w:t>The relationship between CO₂ emissions, economic growth, available energy, and employment in SEE countries.</w:t>
+          </w:r>
+          <w:r>
+            <w:rPr>
+              <w:rFonts w:ascii="Times New Roman" w:hAnsi="Times New Roman" w:cs="Times New Roman"/>
+              <w:sz w:val="24"/>
+              <w:szCs w:val="24"/>
+              <w:lang w:val="en-US"/>
+            </w:rPr>
+            <w:t xml:space="preserve"> </w:t>
+          </w:r>
+          <w:r>
+            <w:rPr>
+              <w:rFonts w:ascii="Times New Roman" w:hAnsi="Times New Roman" w:cs="Times New Roman"/>
+              <w:i/>
+              <w:iCs/>
+              <w:sz w:val="24"/>
+              <w:szCs w:val="24"/>
+              <w:lang w:val="en-US"/>
+            </w:rPr>
+            <w:t>Environmental Science and Pollution Research, 30,</w:t>
+          </w:r>
+          <w:r>
+            <w:rPr>
+              <w:rFonts w:ascii="Times New Roman" w:hAnsi="Times New Roman" w:cs="Times New Roman"/>
+              <w:sz w:val="24"/>
+              <w:szCs w:val="24"/>
+              <w:lang w:val="en-US"/>
+            </w:rPr>
+            <w:t xml:space="preserve"> 88123–88136. https://doi.org/10.1007/s11356-023-28156-3</w:t>
+          </w:r>
+        </w:p>
+        <w:p>
+          <w:pPr>
+            <w:rPr>
+              <w:rFonts w:ascii="Times New Roman" w:hAnsi="Times New Roman" w:cs="Times New Roman"/>
+              <w:noProof/>
+              <w:sz w:val="24"/>
+              <w:szCs w:val="24"/>
+            </w:rPr>
+          </w:pPr>
+          <w:r>
+            <w:rPr>
+              <w:lang w:val="en-US"/>
+            </w:rPr>
+            <w:t xml:space="preserve"> </w:t>
+          </w:r>
+          <w:r>
+            <w:rPr>
+              <w:lang w:val="en-US"/>
+            </w:rPr>
+            <w:tab/>
+          </w:r>
+          <w:r>
+            <w:rPr>
+              <w:rFonts w:ascii="Times New Roman" w:hAnsi="Times New Roman" w:cs="Times New Roman"/>
+              <w:noProof/>
+              <w:sz w:val="24"/>
+              <w:szCs w:val="24"/>
+              <w:lang w:val="en-US"/>
+            </w:rPr>
+            <w:t xml:space="preserve">Ritchie, H. (2023, August 31). </w:t>
+          </w:r>
+          <w:r>
+            <w:rPr>
+              <w:rFonts w:ascii="Times New Roman" w:hAnsi="Times New Roman" w:cs="Times New Roman"/>
+              <w:i/>
+              <w:iCs/>
+              <w:noProof/>
+              <w:sz w:val="24"/>
+              <w:szCs w:val="24"/>
+              <w:lang w:val="en-US"/>
+            </w:rPr>
+            <w:t>Global inequalities in CO₂ emissions.</w:t>
+          </w:r>
+          <w:r>
+            <w:rPr>
+              <w:rFonts w:ascii="Times New Roman" w:hAnsi="Times New Roman" w:cs="Times New Roman"/>
+              <w:noProof/>
+              <w:sz w:val="24"/>
+              <w:szCs w:val="24"/>
+              <w:lang w:val="en-US"/>
+            </w:rPr>
+            <w:t xml:space="preserve"> </w:t>
+          </w:r>
+          <w:r>
+            <w:rPr>
+              <w:rFonts w:ascii="Times New Roman" w:hAnsi="Times New Roman" w:cs="Times New Roman"/>
+              <w:i/>
+              <w:iCs/>
+              <w:noProof/>
+              <w:sz w:val="24"/>
+              <w:szCs w:val="24"/>
+            </w:rPr>
+            <w:t>Our World in Data.</w:t>
+          </w:r>
+          <w:r>
+            <w:rPr>
+              <w:rFonts w:ascii="Times New Roman" w:hAnsi="Times New Roman" w:cs="Times New Roman"/>
+              <w:noProof/>
+              <w:sz w:val="24"/>
+              <w:szCs w:val="24"/>
+            </w:rPr>
+            <w:t xml:space="preserve"> </w:t>
+          </w:r>
+          <w:hyperlink r:id="rId23" w:tgtFrame="_new" w:history="1">
+            <w:r>
+              <w:rPr>
+                <w:rStyle w:val="Hyperlink"/>
+                <w:rFonts w:ascii="Times New Roman" w:hAnsi="Times New Roman" w:cs="Times New Roman"/>
+                <w:noProof/>
+                <w:sz w:val="24"/>
+                <w:szCs w:val="24"/>
+              </w:rPr>
+              <w:t>https://ourworldindata.org/inequality-co2</w:t>
+            </w:r>
+          </w:hyperlink>
+        </w:p>
+        <w:p>
+          <w:pPr>
+            <w:ind w:firstLine="708"/>
+            <w:rPr>
+              <w:rFonts w:ascii="Times New Roman" w:hAnsi="Times New Roman" w:cs="Times New Roman"/>
+              <w:sz w:val="24"/>
+              <w:szCs w:val="24"/>
+            </w:rPr>
+          </w:pPr>
+          <w:r>
+            <w:rPr>
+              <w:rFonts w:ascii="Times New Roman" w:hAnsi="Times New Roman" w:cs="Times New Roman"/>
+              <w:sz w:val="24"/>
+              <w:szCs w:val="24"/>
+              <w:lang w:val="en-US"/>
+            </w:rPr>
+            <w:t xml:space="preserve">United Nations Environment Programme. (2023). </w:t>
+          </w:r>
+          <w:r>
+            <w:rPr>
+              <w:rFonts w:ascii="Times New Roman" w:hAnsi="Times New Roman" w:cs="Times New Roman"/>
+              <w:i/>
+              <w:iCs/>
+              <w:sz w:val="24"/>
+              <w:szCs w:val="24"/>
+              <w:lang w:val="en-US"/>
+            </w:rPr>
+            <w:t>Emissions Gap Report 2023.</w:t>
+          </w:r>
+          <w:r>
+            <w:rPr>
+              <w:rFonts w:ascii="Times New Roman" w:hAnsi="Times New Roman" w:cs="Times New Roman"/>
+              <w:sz w:val="24"/>
+              <w:szCs w:val="24"/>
+              <w:lang w:val="en-US"/>
+            </w:rPr>
+            <w:t xml:space="preserve"> UN Environment Programme. </w:t>
+          </w:r>
+          <w:hyperlink r:id="rId24" w:tgtFrame="_new" w:history="1">
+            <w:r>
+              <w:rPr>
+                <w:rStyle w:val="Hyperlink"/>
+                <w:rFonts w:ascii="Times New Roman" w:hAnsi="Times New Roman" w:cs="Times New Roman"/>
+                <w:sz w:val="24"/>
+                <w:szCs w:val="24"/>
+              </w:rPr>
+              <w:t>https://www.unep.org/interactives/emissions-gap-report/2023/</w:t>
+            </w:r>
+          </w:hyperlink>
+        </w:p>
+        <w:p/>
       </w:sdtContent>
     </w:sdt>
     <w:p>
@@ -5204,467 +5837,80 @@
         <w:jc w:val="both"/>
         <w:rPr>
           <w:rFonts w:ascii="Times New Roman" w:eastAsia="Helvetica" w:hAnsi="Times New Roman" w:cs="Times New Roman"/>
-          <w:lang w:val="en-US"/>
-        </w:rPr>
-      </w:pPr>
-      <w:r>
+        </w:rPr>
+      </w:pPr>
+    </w:p>
+    <w:p>
+      <w:pPr>
+        <w:jc w:val="both"/>
         <w:rPr>
           <w:rFonts w:ascii="Times New Roman" w:eastAsia="Helvetica" w:hAnsi="Times New Roman" w:cs="Times New Roman"/>
-          <w:lang w:val="en-US"/>
-        </w:rPr>
-        <w:t xml:space="preserve">Kasman, A., &amp; Selman, Y. (2015). CO2 emissions, economic growth, energy consumption, trade and urbanization in new EU member and candidate countries: A panel data analysis. </w:t>
-      </w:r>
-      <w:r>
+        </w:rPr>
+      </w:pPr>
+    </w:p>
+    <w:p>
+      <w:pPr>
+        <w:jc w:val="both"/>
         <w:rPr>
           <w:rFonts w:ascii="Times New Roman" w:eastAsia="Helvetica" w:hAnsi="Times New Roman" w:cs="Times New Roman"/>
-          <w:i/>
-          <w:iCs/>
-          <w:lang w:val="en-US"/>
-        </w:rPr>
-        <w:t>Economic Modelling</w:t>
-      </w:r>
-      <w:r>
+        </w:rPr>
+      </w:pPr>
+    </w:p>
+    <w:p>
+      <w:pPr>
+        <w:jc w:val="both"/>
         <w:rPr>
           <w:rFonts w:ascii="Times New Roman" w:eastAsia="Helvetica" w:hAnsi="Times New Roman" w:cs="Times New Roman"/>
-          <w:lang w:val="en-US"/>
-        </w:rPr>
-        <w:t xml:space="preserve">, </w:t>
-      </w:r>
-      <w:r>
+        </w:rPr>
+      </w:pPr>
+    </w:p>
+    <w:p>
+      <w:pPr>
+        <w:jc w:val="both"/>
         <w:rPr>
           <w:rFonts w:ascii="Times New Roman" w:eastAsia="Helvetica" w:hAnsi="Times New Roman" w:cs="Times New Roman"/>
-          <w:i/>
-          <w:iCs/>
-          <w:lang w:val="en-US"/>
-        </w:rPr>
-        <w:t>44</w:t>
-      </w:r>
-      <w:r>
+        </w:rPr>
+      </w:pPr>
+    </w:p>
+    <w:p>
+      <w:pPr>
+        <w:jc w:val="both"/>
         <w:rPr>
           <w:rFonts w:ascii="Times New Roman" w:eastAsia="Helvetica" w:hAnsi="Times New Roman" w:cs="Times New Roman"/>
-          <w:lang w:val="en-US"/>
-        </w:rPr>
-        <w:t xml:space="preserve">. </w:t>
-      </w:r>
+        </w:rPr>
+      </w:pPr>
     </w:p>
     <w:p>
       <w:pPr>
         <w:jc w:val="both"/>
         <w:rPr>
           <w:rFonts w:ascii="Times New Roman" w:eastAsia="Helvetica" w:hAnsi="Times New Roman" w:cs="Times New Roman"/>
-          <w:lang w:val="en-US"/>
-        </w:rPr>
-      </w:pPr>
-      <w:r>
+        </w:rPr>
+      </w:pPr>
+    </w:p>
+    <w:p>
+      <w:pPr>
+        <w:jc w:val="both"/>
         <w:rPr>
           <w:rFonts w:ascii="Times New Roman" w:eastAsia="Helvetica" w:hAnsi="Times New Roman" w:cs="Times New Roman"/>
-          <w:lang w:val="en-US"/>
-        </w:rPr>
-        <w:t xml:space="preserve">Ritchie, H. (2023, August 31). </w:t>
-      </w:r>
-      <w:r>
+        </w:rPr>
+      </w:pPr>
+    </w:p>
+    <w:p>
+      <w:pPr>
+        <w:jc w:val="both"/>
         <w:rPr>
           <w:rFonts w:ascii="Times New Roman" w:eastAsia="Helvetica" w:hAnsi="Times New Roman" w:cs="Times New Roman"/>
-          <w:i/>
-          <w:iCs/>
-          <w:lang w:val="en-US"/>
-        </w:rPr>
-        <w:t>Global inequalities in CO2 emissions</w:t>
-      </w:r>
-      <w:r>
-        <w:rPr>
-          <w:rFonts w:ascii="Times New Roman" w:eastAsia="Helvetica" w:hAnsi="Times New Roman" w:cs="Times New Roman"/>
-          <w:lang w:val="en-US"/>
-        </w:rPr>
-        <w:t xml:space="preserve">. Our World in Data. https://ourworldindata.org/inequality-co2 </w:t>
-      </w:r>
-    </w:p>
-    <w:p>
-      <w:pPr>
-        <w:jc w:val="both"/>
-        <w:rPr>
-          <w:rFonts w:ascii="Times New Roman" w:eastAsia="Helvetica" w:hAnsi="Times New Roman" w:cs="Times New Roman"/>
-          <w:lang w:val="en-US"/>
-        </w:rPr>
-      </w:pPr>
-      <w:r>
-        <w:rPr>
-          <w:rFonts w:ascii="Times New Roman" w:eastAsia="Helvetica" w:hAnsi="Times New Roman" w:cs="Times New Roman"/>
-          <w:lang w:val="en-US"/>
-        </w:rPr>
-        <w:t xml:space="preserve">United Nations Environment </w:t>
-      </w:r>
-      <w:proofErr w:type="spellStart"/>
-      <w:r>
-        <w:rPr>
-          <w:rFonts w:ascii="Times New Roman" w:eastAsia="Helvetica" w:hAnsi="Times New Roman" w:cs="Times New Roman"/>
-          <w:lang w:val="en-US"/>
-        </w:rPr>
-        <w:t>Programme</w:t>
-      </w:r>
-      <w:proofErr w:type="spellEnd"/>
-      <w:r>
-        <w:rPr>
-          <w:rFonts w:ascii="Times New Roman" w:eastAsia="Helvetica" w:hAnsi="Times New Roman" w:cs="Times New Roman"/>
-          <w:lang w:val="en-US"/>
-        </w:rPr>
-        <w:t xml:space="preserve">. (2023). </w:t>
-      </w:r>
-      <w:r>
-        <w:rPr>
-          <w:rFonts w:ascii="Times New Roman" w:eastAsia="Helvetica" w:hAnsi="Times New Roman" w:cs="Times New Roman"/>
-          <w:i/>
-          <w:iCs/>
-          <w:lang w:val="en-US"/>
-        </w:rPr>
-        <w:t>Emissions Gap Report 2023</w:t>
-      </w:r>
-      <w:r>
-        <w:rPr>
-          <w:rFonts w:ascii="Times New Roman" w:eastAsia="Helvetica" w:hAnsi="Times New Roman" w:cs="Times New Roman"/>
-          <w:lang w:val="en-US"/>
-        </w:rPr>
-        <w:t xml:space="preserve">. UN Environment </w:t>
-      </w:r>
-      <w:proofErr w:type="spellStart"/>
-      <w:r>
-        <w:rPr>
-          <w:rFonts w:ascii="Times New Roman" w:eastAsia="Helvetica" w:hAnsi="Times New Roman" w:cs="Times New Roman"/>
-          <w:lang w:val="en-US"/>
-        </w:rPr>
-        <w:t>Programme</w:t>
-      </w:r>
-      <w:proofErr w:type="spellEnd"/>
-      <w:r>
-        <w:rPr>
-          <w:rFonts w:ascii="Times New Roman" w:eastAsia="Helvetica" w:hAnsi="Times New Roman" w:cs="Times New Roman"/>
-          <w:lang w:val="en-US"/>
-        </w:rPr>
-        <w:t xml:space="preserve">. https://www.unep.org/interactives/emissions-gap-report/2023/ </w:t>
-      </w:r>
-    </w:p>
-    <w:p>
-      <w:pPr>
-        <w:jc w:val="both"/>
-        <w:rPr>
-          <w:rFonts w:ascii="Times New Roman" w:eastAsia="Helvetica" w:hAnsi="Times New Roman" w:cs="Times New Roman"/>
-          <w:lang w:val="en-US"/>
-        </w:rPr>
-      </w:pPr>
-      <w:r>
-        <w:rPr>
-          <w:rFonts w:ascii="Times New Roman" w:eastAsia="Helvetica" w:hAnsi="Times New Roman" w:cs="Times New Roman"/>
-          <w:lang w:val="en-US"/>
-        </w:rPr>
-        <w:t xml:space="preserve">Dong K, Hochman G, Zhang Y, Sun R, Li H, Liao H. CO2 emissions, economic and population growth, and renewable energy: empirical evidence across regions. </w:t>
-      </w:r>
-      <w:r>
-        <w:rPr>
-          <w:rFonts w:ascii="Times New Roman" w:eastAsia="Helvetica" w:hAnsi="Times New Roman" w:cs="Times New Roman"/>
-          <w:lang w:val="en-US"/>
-        </w:rPr>
-        <w:t>Energy Economics. 201</w:t>
-      </w:r>
-      <w:r>
-        <w:rPr>
-          <w:rFonts w:ascii="Times New Roman" w:eastAsia="Helvetica" w:hAnsi="Times New Roman" w:cs="Times New Roman"/>
-          <w:lang w:val="en-US"/>
-        </w:rPr>
-        <w:t>8</w:t>
-      </w:r>
-    </w:p>
-    <w:p>
-      <w:pPr>
-        <w:jc w:val="both"/>
-        <w:rPr>
-          <w:rFonts w:ascii="Times New Roman" w:eastAsia="Helvetica" w:hAnsi="Times New Roman" w:cs="Times New Roman"/>
-          <w:lang w:val="en-US"/>
-        </w:rPr>
-      </w:pPr>
-      <w:proofErr w:type="spellStart"/>
-      <w:r>
-        <w:rPr>
-          <w:rFonts w:ascii="Times New Roman" w:eastAsia="Helvetica" w:hAnsi="Times New Roman" w:cs="Times New Roman"/>
-          <w:lang w:val="en-US"/>
-        </w:rPr>
-        <w:t>Monasterolo</w:t>
-      </w:r>
-      <w:proofErr w:type="spellEnd"/>
-      <w:r>
-        <w:rPr>
-          <w:rFonts w:ascii="Times New Roman" w:eastAsia="Helvetica" w:hAnsi="Times New Roman" w:cs="Times New Roman"/>
-          <w:lang w:val="en-US"/>
-        </w:rPr>
-        <w:t xml:space="preserve"> I, </w:t>
-      </w:r>
-      <w:proofErr w:type="spellStart"/>
-      <w:r>
-        <w:rPr>
-          <w:rFonts w:ascii="Times New Roman" w:eastAsia="Helvetica" w:hAnsi="Times New Roman" w:cs="Times New Roman"/>
-          <w:lang w:val="en-US"/>
-        </w:rPr>
-        <w:t>Roventini</w:t>
-      </w:r>
-      <w:proofErr w:type="spellEnd"/>
-      <w:r>
-        <w:rPr>
-          <w:rFonts w:ascii="Times New Roman" w:eastAsia="Helvetica" w:hAnsi="Times New Roman" w:cs="Times New Roman"/>
-          <w:lang w:val="en-US"/>
-        </w:rPr>
-        <w:t xml:space="preserve"> A, Foxon TJ. </w:t>
-      </w:r>
-      <w:r>
-        <w:rPr>
-          <w:rFonts w:ascii="Times New Roman" w:eastAsia="Helvetica" w:hAnsi="Times New Roman" w:cs="Times New Roman"/>
-          <w:lang w:val="en-US"/>
-        </w:rPr>
-        <w:t xml:space="preserve">Uncertainty </w:t>
-      </w:r>
-      <w:proofErr w:type="gramStart"/>
-      <w:r>
-        <w:rPr>
-          <w:rFonts w:ascii="Times New Roman" w:eastAsia="Helvetica" w:hAnsi="Times New Roman" w:cs="Times New Roman"/>
-          <w:lang w:val="en-US"/>
-        </w:rPr>
-        <w:t>of</w:t>
-      </w:r>
-      <w:proofErr w:type="gramEnd"/>
-      <w:r>
-        <w:rPr>
-          <w:rFonts w:ascii="Times New Roman" w:eastAsia="Helvetica" w:hAnsi="Times New Roman" w:cs="Times New Roman"/>
-          <w:lang w:val="en-US"/>
-        </w:rPr>
-        <w:t xml:space="preserve"> climate policies and implications for economics and finance: an evolutionary economics approach. </w:t>
-      </w:r>
-      <w:proofErr w:type="spellStart"/>
-      <w:r>
-        <w:rPr>
-          <w:rFonts w:ascii="Times New Roman" w:eastAsia="Helvetica" w:hAnsi="Times New Roman" w:cs="Times New Roman"/>
-          <w:lang w:val="en-US"/>
-        </w:rPr>
-        <w:t>Ecol</w:t>
-      </w:r>
-      <w:proofErr w:type="spellEnd"/>
-      <w:r>
-        <w:rPr>
-          <w:rFonts w:ascii="Times New Roman" w:eastAsia="Helvetica" w:hAnsi="Times New Roman" w:cs="Times New Roman"/>
-          <w:lang w:val="en-US"/>
-        </w:rPr>
-        <w:t xml:space="preserve"> Econ. 2019</w:t>
-      </w:r>
-      <w:r>
-        <w:rPr>
-          <w:rFonts w:ascii="Times New Roman" w:eastAsia="Helvetica" w:hAnsi="Times New Roman" w:cs="Times New Roman"/>
-          <w:lang w:val="en-US"/>
-        </w:rPr>
-        <w:t>.</w:t>
-      </w:r>
-    </w:p>
-    <w:p>
-      <w:pPr>
-        <w:jc w:val="both"/>
-        <w:rPr>
-          <w:rFonts w:ascii="Times New Roman" w:eastAsia="Helvetica" w:hAnsi="Times New Roman" w:cs="Times New Roman"/>
-          <w:lang w:val="en-US"/>
-        </w:rPr>
-      </w:pPr>
-      <w:proofErr w:type="spellStart"/>
-      <w:r>
-        <w:rPr>
-          <w:rFonts w:ascii="Times New Roman" w:eastAsia="Helvetica" w:hAnsi="Times New Roman" w:cs="Times New Roman"/>
-          <w:lang w:val="en-US"/>
-        </w:rPr>
-        <w:t>Mitić</w:t>
-      </w:r>
-      <w:proofErr w:type="spellEnd"/>
-      <w:r>
-        <w:rPr>
-          <w:rFonts w:ascii="Times New Roman" w:eastAsia="Helvetica" w:hAnsi="Times New Roman" w:cs="Times New Roman"/>
-          <w:lang w:val="en-US"/>
-        </w:rPr>
-        <w:t xml:space="preserve"> P, </w:t>
-      </w:r>
-      <w:proofErr w:type="spellStart"/>
-      <w:r>
-        <w:rPr>
-          <w:rFonts w:ascii="Times New Roman" w:eastAsia="Helvetica" w:hAnsi="Times New Roman" w:cs="Times New Roman"/>
-          <w:lang w:val="en-US"/>
-        </w:rPr>
-        <w:t>Fedajev</w:t>
-      </w:r>
-      <w:proofErr w:type="spellEnd"/>
-      <w:r>
-        <w:rPr>
-          <w:rFonts w:ascii="Times New Roman" w:eastAsia="Helvetica" w:hAnsi="Times New Roman" w:cs="Times New Roman"/>
-          <w:lang w:val="en-US"/>
-        </w:rPr>
-        <w:t xml:space="preserve"> A, Radulescu M, Rehman A. The relationship between CO</w:t>
-      </w:r>
-      <w:r>
-        <w:rPr>
-          <w:rFonts w:ascii="Times New Roman" w:eastAsia="Helvetica" w:hAnsi="Times New Roman" w:cs="Times New Roman"/>
-          <w:vertAlign w:val="subscript"/>
-          <w:lang w:val="en-US"/>
-        </w:rPr>
-        <w:t>2</w:t>
-      </w:r>
-      <w:r>
-        <w:rPr>
-          <w:rFonts w:ascii="Times New Roman" w:eastAsia="Helvetica" w:hAnsi="Times New Roman" w:cs="Times New Roman"/>
-          <w:lang w:val="en-US"/>
-        </w:rPr>
-        <w:t xml:space="preserve"> emissions, economic growth, available energy, and employment in SEE countries. </w:t>
-      </w:r>
-      <w:r>
-        <w:rPr>
-          <w:rFonts w:ascii="Times New Roman" w:eastAsia="Helvetica" w:hAnsi="Times New Roman" w:cs="Times New Roman"/>
-          <w:lang w:val="en-US"/>
-        </w:rPr>
-        <w:t xml:space="preserve">Environ Sci </w:t>
-      </w:r>
-      <w:proofErr w:type="spellStart"/>
-      <w:r>
-        <w:rPr>
-          <w:rFonts w:ascii="Times New Roman" w:eastAsia="Helvetica" w:hAnsi="Times New Roman" w:cs="Times New Roman"/>
-          <w:lang w:val="en-US"/>
-        </w:rPr>
-        <w:t>Pollut</w:t>
-      </w:r>
-      <w:proofErr w:type="spellEnd"/>
-      <w:r>
-        <w:rPr>
-          <w:rFonts w:ascii="Times New Roman" w:eastAsia="Helvetica" w:hAnsi="Times New Roman" w:cs="Times New Roman"/>
-          <w:lang w:val="en-US"/>
-        </w:rPr>
-        <w:t xml:space="preserve"> Res Int. 2023 </w:t>
-      </w:r>
-    </w:p>
-    <w:p>
-      <w:pPr>
-        <w:jc w:val="both"/>
-        <w:rPr>
-          <w:rFonts w:ascii="Times New Roman" w:eastAsia="Helvetica" w:hAnsi="Times New Roman" w:cs="Times New Roman"/>
-          <w:lang w:val="en-US"/>
-        </w:rPr>
-      </w:pPr>
-      <w:r>
-        <w:rPr>
-          <w:rFonts w:ascii="Times New Roman" w:eastAsia="Helvetica" w:hAnsi="Times New Roman" w:cs="Times New Roman"/>
-          <w:lang w:val="en-US"/>
-        </w:rPr>
-        <w:t xml:space="preserve">Kuznets S. Economic growth and income inequality. </w:t>
-      </w:r>
-      <w:r>
-        <w:rPr>
-          <w:rFonts w:ascii="Times New Roman" w:eastAsia="Helvetica" w:hAnsi="Times New Roman" w:cs="Times New Roman"/>
-          <w:lang w:val="en-US"/>
-        </w:rPr>
-        <w:t xml:space="preserve">Am. Econ. </w:t>
-      </w:r>
-      <w:r>
-        <w:rPr>
-          <w:rFonts w:ascii="Times New Roman" w:eastAsia="Helvetica" w:hAnsi="Times New Roman" w:cs="Times New Roman"/>
-        </w:rPr>
-        <w:t>Rev. 1955</w:t>
-      </w:r>
-    </w:p>
-    <w:p>
-      <w:pPr>
-        <w:jc w:val="both"/>
-        <w:rPr>
-          <w:rFonts w:ascii="Times New Roman" w:eastAsia="Helvetica" w:hAnsi="Times New Roman" w:cs="Times New Roman"/>
-          <w:lang w:val="en-US"/>
-        </w:rPr>
-      </w:pPr>
-    </w:p>
-    <w:p>
-      <w:pPr>
-        <w:jc w:val="both"/>
-        <w:rPr>
-          <w:rFonts w:ascii="Times New Roman" w:eastAsia="Helvetica" w:hAnsi="Times New Roman" w:cs="Times New Roman"/>
-          <w:lang w:val="en-US"/>
-        </w:rPr>
-      </w:pPr>
-    </w:p>
-    <w:p>
-      <w:pPr>
-        <w:jc w:val="both"/>
-        <w:rPr>
-          <w:rFonts w:ascii="Times New Roman" w:eastAsia="Helvetica" w:hAnsi="Times New Roman" w:cs="Times New Roman"/>
-          <w:lang w:val="en-US"/>
-        </w:rPr>
-      </w:pPr>
-    </w:p>
-    <w:p>
-      <w:pPr>
-        <w:jc w:val="both"/>
-        <w:rPr>
-          <w:rFonts w:ascii="Times New Roman" w:eastAsia="Helvetica" w:hAnsi="Times New Roman" w:cs="Times New Roman"/>
-          <w:lang w:val="en-US"/>
-        </w:rPr>
-      </w:pPr>
-    </w:p>
-    <w:p>
-      <w:pPr>
-        <w:jc w:val="both"/>
-        <w:rPr>
-          <w:rFonts w:ascii="Times New Roman" w:eastAsia="Helvetica" w:hAnsi="Times New Roman" w:cs="Times New Roman"/>
-          <w:lang w:val="en-US"/>
-        </w:rPr>
-      </w:pPr>
-    </w:p>
-    <w:p>
-      <w:pPr>
-        <w:jc w:val="both"/>
-        <w:rPr>
-          <w:rFonts w:ascii="Times New Roman" w:eastAsia="Helvetica" w:hAnsi="Times New Roman" w:cs="Times New Roman"/>
-          <w:lang w:val="en-US"/>
-        </w:rPr>
-      </w:pPr>
-    </w:p>
-    <w:p>
-      <w:pPr>
-        <w:jc w:val="both"/>
-        <w:rPr>
-          <w:rFonts w:ascii="Times New Roman" w:eastAsia="Helvetica" w:hAnsi="Times New Roman" w:cs="Times New Roman"/>
-          <w:lang w:val="en-US"/>
-        </w:rPr>
-      </w:pPr>
-    </w:p>
-    <w:p>
-      <w:pPr>
-        <w:jc w:val="both"/>
-        <w:rPr>
-          <w:rFonts w:ascii="Times New Roman" w:eastAsia="Helvetica" w:hAnsi="Times New Roman" w:cs="Times New Roman"/>
-          <w:lang w:val="en-US"/>
-        </w:rPr>
-      </w:pPr>
-    </w:p>
-    <w:p>
-      <w:pPr>
-        <w:jc w:val="both"/>
-        <w:rPr>
-          <w:rFonts w:ascii="Times New Roman" w:eastAsia="Helvetica" w:hAnsi="Times New Roman" w:cs="Times New Roman"/>
-          <w:lang w:val="en-US"/>
-        </w:rPr>
-      </w:pPr>
-    </w:p>
-    <w:p>
-      <w:pPr>
-        <w:jc w:val="both"/>
-        <w:rPr>
-          <w:rFonts w:ascii="Times New Roman" w:eastAsia="Helvetica" w:hAnsi="Times New Roman" w:cs="Times New Roman"/>
-          <w:lang w:val="en-US"/>
         </w:rPr>
       </w:pPr>
     </w:p>
     <w:sectPr>
-      <w:headerReference w:type="even" r:id="rId22"/>
-      <w:headerReference w:type="default" r:id="rId23"/>
-      <w:footerReference w:type="even" r:id="rId24"/>
-      <w:footerReference w:type="default" r:id="rId25"/>
-      <w:headerReference w:type="first" r:id="rId26"/>
-      <w:footerReference w:type="first" r:id="rId27"/>
+      <w:headerReference w:type="even" r:id="rId25"/>
+      <w:headerReference w:type="default" r:id="rId26"/>
+      <w:footerReference w:type="even" r:id="rId27"/>
+      <w:footerReference w:type="default" r:id="rId28"/>
+      <w:headerReference w:type="first" r:id="rId29"/>
+      <w:footerReference w:type="first" r:id="rId30"/>
       <w:pgSz w:w="12240" w:h="15840"/>
       <w:pgMar w:top="1276" w:right="1325" w:bottom="851" w:left="1134" w:header="284" w:footer="708" w:gutter="0"/>
       <w:cols w:space="708"/>
@@ -11387,7 +11633,6 @@
   <w:style w:type="character" w:default="1" w:styleId="DefaultParagraphFont">
     <w:name w:val="Default Paragraph Font"/>
     <w:uiPriority w:val="1"/>
-    <w:semiHidden/>
     <w:unhideWhenUsed/>
   </w:style>
   <w:style w:type="table" w:default="1" w:styleId="TableNormal">
@@ -12293,74 +12538,11 @@
 </file>
 
 <file path=customXml/item2.xml><?xml version="1.0" encoding="utf-8"?>
-<b:Sources xmlns:b="http://schemas.openxmlformats.org/officeDocument/2006/bibliography" xmlns="http://schemas.openxmlformats.org/officeDocument/2006/bibliography" SelectedStyle="\APASixthEditionOfficeOnline.xsl" StyleName="APA" Version="6">
-  <b:Source>
-    <b:Tag>Mig23</b:Tag>
-    <b:SourceType>Report</b:SourceType>
-    <b:Guid>{97633CEE-953E-4DAD-B91D-AE60B1ADB35C}</b:Guid>
-    <b:Title>Colombia, el país más solidario con la migración venezolana</b:Title>
-    <b:Year>2023</b:Year>
-    <b:Author>
-      <b:Author>
-        <b:Corporate>Migración Colombia </b:Corporate>
-      </b:Author>
-    </b:Author>
-    <b:RefOrder>1</b:RefOrder>
-  </b:Source>
-  <b:Source>
-    <b:Tag>Mig24</b:Tag>
-    <b:SourceType>Report</b:SourceType>
-    <b:Guid>{22390172-AAAD-4E71-8452-2C0F4AB0393D}</b:Guid>
-    <b:Author>
-      <b:Author>
-        <b:Corporate>Migración Colombia</b:Corporate>
-      </b:Author>
-    </b:Author>
-    <b:Title>Informe de migrantes venezolanos en Colombia en febrero de 2024</b:Title>
-    <b:Year>2024</b:Year>
-    <b:RefOrder>2</b:RefOrder>
-  </b:Source>
-  <b:Source>
-    <b:Tag>Massey</b:Tag>
-    <b:SourceType>JournalArticle</b:SourceType>
-    <b:Guid>{9527D90E-5304-4A6B-834C-5CEE460DB5B6}</b:Guid>
-    <b:Title>Theories of International Migration: A Review and Appraisal</b:Title>
-    <b:Year>1993</b:Year>
-    <b:LCID>en-US</b:LCID>
-    <b:Author>
-      <b:Author>
-        <b:NameList>
-          <b:Person>
-            <b:Last>Massey</b:Last>
-            <b:First>Douglas</b:First>
-          </b:Person>
-          <b:Person>
-            <b:Last>Arango</b:Last>
-            <b:First>Joaquin</b:First>
-          </b:Person>
-          <b:Person>
-            <b:Last>Graeme</b:Last>
-            <b:First>Hugo</b:First>
-          </b:Person>
-          <b:Person>
-            <b:Last>Kouaouci</b:Last>
-            <b:First>Ali</b:First>
-          </b:Person>
-          <b:Person>
-            <b:Last>Pellegrino</b:Last>
-            <b:First>Adela</b:First>
-          </b:Person>
-          <b:Person>
-            <b:Last>Taylor</b:Last>
-            <b:First>Edward</b:First>
-          </b:Person>
-        </b:NameList>
-      </b:Author>
-    </b:Author>
-    <b:JournalName>Population and Development Review</b:JournalName>
-    <b:RefOrder>3</b:RefOrder>
-  </b:Source>
-</b:Sources>
+<p:properties xmlns:p="http://schemas.microsoft.com/office/2006/metadata/properties" xmlns:xsi="http://www.w3.org/2001/XMLSchema-instance" xmlns:pc="http://schemas.microsoft.com/office/infopath/2007/PartnerControls">
+  <documentManagement>
+    <_activity xmlns="953ea1b5-9f77-44aa-be72-9ba04966663c" xsi:nil="true"/>
+  </documentManagement>
+</p:properties>
 </file>
 
 <file path=customXml/item3.xml><?xml version="1.0" encoding="utf-8"?>
@@ -12617,11 +12799,246 @@
 </file>
 
 <file path=customXml/item4.xml><?xml version="1.0" encoding="utf-8"?>
-<p:properties xmlns:p="http://schemas.microsoft.com/office/2006/metadata/properties" xmlns:xsi="http://www.w3.org/2001/XMLSchema-instance" xmlns:pc="http://schemas.microsoft.com/office/infopath/2007/PartnerControls">
-  <documentManagement>
-    <_activity xmlns="953ea1b5-9f77-44aa-be72-9ba04966663c" xsi:nil="true"/>
-  </documentManagement>
-</p:properties>
+<b:Sources xmlns:b="http://schemas.openxmlformats.org/officeDocument/2006/bibliography" xmlns="http://schemas.openxmlformats.org/officeDocument/2006/bibliography" SelectedStyle="\APASixthEditionOfficeOnline.xsl" StyleName="APA" Version="6">
+  <b:Source>
+    <b:Tag>Mig23</b:Tag>
+    <b:SourceType>Report</b:SourceType>
+    <b:Guid>{97633CEE-953E-4DAD-B91D-AE60B1ADB35C}</b:Guid>
+    <b:Title>Colombia, el país más solidario con la migración venezolana</b:Title>
+    <b:Year>2023</b:Year>
+    <b:Author>
+      <b:Author>
+        <b:Corporate>Migración Colombia </b:Corporate>
+      </b:Author>
+    </b:Author>
+    <b:RefOrder>8</b:RefOrder>
+  </b:Source>
+  <b:Source>
+    <b:Tag>Mig24</b:Tag>
+    <b:SourceType>Report</b:SourceType>
+    <b:Guid>{22390172-AAAD-4E71-8452-2C0F4AB0393D}</b:Guid>
+    <b:Author>
+      <b:Author>
+        <b:Corporate>Migración Colombia</b:Corporate>
+      </b:Author>
+    </b:Author>
+    <b:Title>Informe de migrantes venezolanos en Colombia en febrero de 2024</b:Title>
+    <b:Year>2024</b:Year>
+    <b:RefOrder>9</b:RefOrder>
+  </b:Source>
+  <b:Source>
+    <b:Tag>Massey</b:Tag>
+    <b:SourceType>JournalArticle</b:SourceType>
+    <b:Guid>{9527D90E-5304-4A6B-834C-5CEE460DB5B6}</b:Guid>
+    <b:Title>Theories of International Migration: A Review and Appraisal</b:Title>
+    <b:Year>1993</b:Year>
+    <b:LCID>en-US</b:LCID>
+    <b:Author>
+      <b:Author>
+        <b:NameList>
+          <b:Person>
+            <b:Last>Massey</b:Last>
+            <b:First>Douglas</b:First>
+          </b:Person>
+          <b:Person>
+            <b:Last>Arango</b:Last>
+            <b:First>Joaquin</b:First>
+          </b:Person>
+          <b:Person>
+            <b:Last>Graeme</b:Last>
+            <b:First>Hugo</b:First>
+          </b:Person>
+          <b:Person>
+            <b:Last>Kouaouci</b:Last>
+            <b:First>Ali</b:First>
+          </b:Person>
+          <b:Person>
+            <b:Last>Pellegrino</b:Last>
+            <b:First>Adela</b:First>
+          </b:Person>
+          <b:Person>
+            <b:Last>Taylor</b:Last>
+            <b:First>Edward</b:First>
+          </b:Person>
+        </b:NameList>
+      </b:Author>
+    </b:Author>
+    <b:JournalName>Population and Development Review</b:JournalName>
+    <b:RefOrder>10</b:RefOrder>
+  </b:Source>
+  <b:Source>
+    <b:Tag>Kas15</b:Tag>
+    <b:SourceType>JournalArticle</b:SourceType>
+    <b:Guid>{AAD1DDCA-A203-479C-B8B3-7E62F9814578}</b:Guid>
+    <b:Title>CO₂ emissions, economic growth, energy consumption, trade and urbanization in new EU member and candidate countries: A panel data analysis.</b:Title>
+    <b:JournalName>Economic Modelling</b:JournalName>
+    <b:Year>2015</b:Year>
+    <b:Author>
+      <b:Author>
+        <b:NameList>
+          <b:Person>
+            <b:Last>Kasman</b:Last>
+            <b:First>A</b:First>
+          </b:Person>
+          <b:Person>
+            <b:Last>Selman</b:Last>
+            <b:First>Y</b:First>
+          </b:Person>
+        </b:NameList>
+      </b:Author>
+    </b:Author>
+    <b:RefOrder>5</b:RefOrder>
+  </b:Source>
+  <b:Source>
+    <b:Tag>Rit23</b:Tag>
+    <b:SourceType>InternetSite</b:SourceType>
+    <b:Guid>{056069C5-7A14-41AB-A651-38ACB3F57BEB}</b:Guid>
+    <b:Title>Global inequalities in CO₂ emissions</b:Title>
+    <b:Year>2023</b:Year>
+    <b:Author>
+      <b:Author>
+        <b:NameList>
+          <b:Person>
+            <b:Last>Ritchie</b:Last>
+            <b:First>H</b:First>
+          </b:Person>
+        </b:NameList>
+      </b:Author>
+    </b:Author>
+    <b:InternetSiteTitle>Our World in Data</b:InternetSiteTitle>
+    <b:RefOrder>6</b:RefOrder>
+  </b:Source>
+  <b:Source>
+    <b:Tag>Don18</b:Tag>
+    <b:SourceType>JournalArticle</b:SourceType>
+    <b:Guid>{44ACDA0F-A36B-4CAC-9B00-F98FA058EA08}</b:Guid>
+    <b:Title>CO₂ emissions, economic and population growth, and renewable energy: Empirical evidence across regions</b:Title>
+    <b:Year>2018</b:Year>
+    <b:JournalName>Energy Economics</b:JournalName>
+    <b:Author>
+      <b:Author>
+        <b:NameList>
+          <b:Person>
+            <b:Last>Dong</b:Last>
+            <b:First>K</b:First>
+          </b:Person>
+          <b:Person>
+            <b:Last>Hochman</b:Last>
+            <b:First>G</b:First>
+          </b:Person>
+          <b:Person>
+            <b:Last>Zhang</b:Last>
+            <b:First>Y</b:First>
+          </b:Person>
+          <b:Person>
+            <b:Last>Sun</b:Last>
+            <b:First>R</b:First>
+          </b:Person>
+          <b:Person>
+            <b:Last>Li</b:Last>
+            <b:First>H</b:First>
+          </b:Person>
+          <b:Person>
+            <b:Last>Liao</b:Last>
+            <b:First>H</b:First>
+          </b:Person>
+        </b:NameList>
+      </b:Author>
+    </b:Author>
+    <b:RefOrder>7</b:RefOrder>
+  </b:Source>
+  <b:Source>
+    <b:Tag>Uni23</b:Tag>
+    <b:SourceType>InternetSite</b:SourceType>
+    <b:Guid>{C0684764-317E-4E8A-8EA2-7C76ED42C12C}</b:Guid>
+    <b:Author>
+      <b:Author>
+        <b:Corporate>United Nations Environment Programme</b:Corporate>
+      </b:Author>
+    </b:Author>
+    <b:Title>Emissions Gap Report 2023</b:Title>
+    <b:InternetSiteTitle>United Nations Environment Programme</b:InternetSiteTitle>
+    <b:Year>2023</b:Year>
+    <b:RefOrder>1</b:RefOrder>
+  </b:Source>
+  <b:Source>
+    <b:Tag>Mon19</b:Tag>
+    <b:SourceType>JournalArticle</b:SourceType>
+    <b:Guid>{6DCD1DE4-B956-4B61-BBC0-09BF9AD09F8F}</b:Guid>
+    <b:Title>Uncertainty of climate policies and implications for economics and finance: An evolutionary economics approach.</b:Title>
+    <b:JournalName>Ecological Economics</b:JournalName>
+    <b:Year>2019</b:Year>
+    <b:Author>
+      <b:Author>
+        <b:NameList>
+          <b:Person>
+            <b:Last>Monasterolo</b:Last>
+            <b:First>I</b:First>
+          </b:Person>
+          <b:Person>
+            <b:Last>Roventini </b:Last>
+            <b:First>A</b:First>
+          </b:Person>
+          <b:Person>
+            <b:Last>Foxon</b:Last>
+            <b:First>T.J</b:First>
+          </b:Person>
+        </b:NameList>
+      </b:Author>
+    </b:Author>
+    <b:RefOrder>2</b:RefOrder>
+  </b:Source>
+  <b:Source>
+    <b:Tag>Mit23</b:Tag>
+    <b:SourceType>JournalArticle</b:SourceType>
+    <b:Guid>{C0DCB91D-B119-4A6B-A98D-36141FAA1DE6}</b:Guid>
+    <b:Title>The relationship between CO₂ emissions, economic growth, available energy, and employment in SEE countries</b:Title>
+    <b:JournalName>Environmental Science and Pollution Research</b:JournalName>
+    <b:Year>2023</b:Year>
+    <b:Author>
+      <b:Author>
+        <b:NameList>
+          <b:Person>
+            <b:Last>Mitic</b:Last>
+            <b:First>P</b:First>
+          </b:Person>
+          <b:Person>
+            <b:Last>Fedajev</b:Last>
+            <b:First>A</b:First>
+          </b:Person>
+          <b:Person>
+            <b:Last>Radulescu</b:Last>
+            <b:First>M</b:First>
+          </b:Person>
+          <b:Person>
+            <b:Last>Rehman</b:Last>
+            <b:First>A</b:First>
+          </b:Person>
+        </b:NameList>
+      </b:Author>
+    </b:Author>
+    <b:RefOrder>4</b:RefOrder>
+  </b:Source>
+  <b:Source>
+    <b:Tag>Kuz55</b:Tag>
+    <b:SourceType>JournalArticle</b:SourceType>
+    <b:Guid>{E0D897E6-2ADE-4FF2-A101-E4622AE8F470}</b:Guid>
+    <b:Title>Economic growth and income inequality</b:Title>
+    <b:JournalName>The American Economic Review</b:JournalName>
+    <b:Year>1955</b:Year>
+    <b:Author>
+      <b:Author>
+        <b:NameList>
+          <b:Person>
+            <b:Last>Kuznets</b:Last>
+            <b:First>S</b:First>
+          </b:Person>
+        </b:NameList>
+      </b:Author>
+    </b:Author>
+    <b:RefOrder>3</b:RefOrder>
+  </b:Source>
+</b:Sources>
 </file>
 
 <file path=customXml/itemProps1.xml><?xml version="1.0" encoding="utf-8"?>
@@ -12633,9 +13050,11 @@
 </file>
 
 <file path=customXml/itemProps2.xml><?xml version="1.0" encoding="utf-8"?>
-<ds:datastoreItem xmlns:ds="http://schemas.openxmlformats.org/officeDocument/2006/customXml" ds:itemID="{88B314DC-4D48-48FD-8E01-0705391D4108}">
+<ds:datastoreItem xmlns:ds="http://schemas.openxmlformats.org/officeDocument/2006/customXml" ds:itemID="{D41B7B61-FEF4-4371-8847-AFD4D3D8ED08}">
   <ds:schemaRefs>
-    <ds:schemaRef ds:uri="http://schemas.openxmlformats.org/officeDocument/2006/bibliography"/>
+    <ds:schemaRef ds:uri="http://schemas.microsoft.com/office/2006/metadata/properties"/>
+    <ds:schemaRef ds:uri="http://schemas.microsoft.com/office/infopath/2007/PartnerControls"/>
+    <ds:schemaRef ds:uri="953ea1b5-9f77-44aa-be72-9ba04966663c"/>
   </ds:schemaRefs>
 </ds:datastoreItem>
 </file>
@@ -12660,11 +13079,9 @@
 </file>
 
 <file path=customXml/itemProps4.xml><?xml version="1.0" encoding="utf-8"?>
-<ds:datastoreItem xmlns:ds="http://schemas.openxmlformats.org/officeDocument/2006/customXml" ds:itemID="{D41B7B61-FEF4-4371-8847-AFD4D3D8ED08}">
+<ds:datastoreItem xmlns:ds="http://schemas.openxmlformats.org/officeDocument/2006/customXml" ds:itemID="{1454D942-8AA8-4E43-AA0C-EEA1C82B4E85}">
   <ds:schemaRefs>
-    <ds:schemaRef ds:uri="http://schemas.microsoft.com/office/2006/metadata/properties"/>
-    <ds:schemaRef ds:uri="http://schemas.microsoft.com/office/infopath/2007/PartnerControls"/>
-    <ds:schemaRef ds:uri="953ea1b5-9f77-44aa-be72-9ba04966663c"/>
+    <ds:schemaRef ds:uri="http://schemas.openxmlformats.org/officeDocument/2006/bibliography"/>
   </ds:schemaRefs>
 </ds:datastoreItem>
 </file>
</xml_diff>